<commit_message>
Updated version of HSI, Review and SIQ, as well as the RTM itself
</commit_message>
<xml_diff>
--- a/Input Documents/LED string-HSI.docx
+++ b/Input Documents/LED string-HSI.docx
@@ -522,30 +522,121 @@
                 <w:szCs w:val="24"/>
               </w:rPr>
               <w:br/>
-            </w:r>
-            <w:r>
+              <w:t>Document Status Table Added</w:t>
+            </w:r>
+          </w:p>
+        </w:tc>
+      </w:tr>
+      <w:tr>
+        <w:tc>
+          <w:tcPr>
+            <w:tcW w:w="2337" w:type="dxa"/>
+            <w:tcBorders>
+              <w:right w:val="double" w:sz="4" w:space="0" w:color="auto"/>
+            </w:tcBorders>
+          </w:tcPr>
+          <w:p>
+            <w:pPr>
+              <w:jc w:val="center"/>
               <w:rPr>
                 <w:rFonts w:asciiTheme="majorBidi" w:hAnsiTheme="majorBidi" w:cstheme="majorBidi"/>
                 <w:sz w:val="24"/>
                 <w:szCs w:val="24"/>
               </w:rPr>
-              <w:t xml:space="preserve">Document Status </w:t>
-            </w:r>
+            </w:pPr>
             <w:r>
               <w:rPr>
                 <w:rFonts w:asciiTheme="majorBidi" w:hAnsiTheme="majorBidi" w:cstheme="majorBidi"/>
                 <w:sz w:val="24"/>
                 <w:szCs w:val="24"/>
               </w:rPr>
-              <w:t>Table</w:t>
-            </w:r>
-            <w:r>
+              <w:t>1.3</w:t>
+            </w:r>
+          </w:p>
+        </w:tc>
+        <w:tc>
+          <w:tcPr>
+            <w:tcW w:w="2337" w:type="dxa"/>
+            <w:tcBorders>
+              <w:left w:val="double" w:sz="4" w:space="0" w:color="auto"/>
+              <w:right w:val="double" w:sz="4" w:space="0" w:color="auto"/>
+            </w:tcBorders>
+          </w:tcPr>
+          <w:p>
+            <w:pPr>
+              <w:jc w:val="center"/>
+              <w:rPr>
+                <w:rFonts w:asciiTheme="majorBidi" w:hAnsiTheme="majorBidi" w:cstheme="majorBidi"/>
+              </w:rPr>
+            </w:pPr>
+            <w:r>
+              <w:rPr>
+                <w:rFonts w:asciiTheme="majorBidi" w:hAnsiTheme="majorBidi" w:cstheme="majorBidi"/>
+              </w:rPr>
+              <w:t>Mahmoud Gamal</w:t>
+            </w:r>
+          </w:p>
+        </w:tc>
+        <w:tc>
+          <w:tcPr>
+            <w:tcW w:w="2338" w:type="dxa"/>
+            <w:tcBorders>
+              <w:left w:val="double" w:sz="4" w:space="0" w:color="auto"/>
+              <w:right w:val="double" w:sz="4" w:space="0" w:color="auto"/>
+            </w:tcBorders>
+          </w:tcPr>
+          <w:p>
+            <w:pPr>
+              <w:jc w:val="center"/>
               <w:rPr>
                 <w:rFonts w:asciiTheme="majorBidi" w:hAnsiTheme="majorBidi" w:cstheme="majorBidi"/>
                 <w:sz w:val="24"/>
                 <w:szCs w:val="24"/>
               </w:rPr>
-              <w:t xml:space="preserve"> Added</w:t>
+            </w:pPr>
+            <w:r>
+              <w:rPr>
+                <w:rFonts w:asciiTheme="majorBidi" w:hAnsiTheme="majorBidi" w:cstheme="majorBidi"/>
+                <w:sz w:val="24"/>
+                <w:szCs w:val="24"/>
+              </w:rPr>
+              <w:t>6/2/2020</w:t>
+            </w:r>
+          </w:p>
+        </w:tc>
+        <w:tc>
+          <w:tcPr>
+            <w:tcW w:w="2338" w:type="dxa"/>
+            <w:tcBorders>
+              <w:left w:val="double" w:sz="4" w:space="0" w:color="auto"/>
+            </w:tcBorders>
+          </w:tcPr>
+          <w:p>
+            <w:pPr>
+              <w:jc w:val="center"/>
+              <w:rPr>
+                <w:rFonts w:asciiTheme="majorBidi" w:hAnsiTheme="majorBidi" w:cstheme="majorBidi"/>
+                <w:sz w:val="24"/>
+                <w:szCs w:val="24"/>
+              </w:rPr>
+            </w:pPr>
+            <w:r>
+              <w:rPr>
+                <w:rFonts w:asciiTheme="majorBidi" w:hAnsiTheme="majorBidi" w:cstheme="majorBidi"/>
+                <w:sz w:val="24"/>
+                <w:szCs w:val="24"/>
+              </w:rPr>
+              <w:t>Changing Bloc</w:t>
+            </w:r>
+            <w:bookmarkStart w:id="0" w:name="_GoBack"/>
+            <w:bookmarkEnd w:id="0"/>
+            <w:r>
+              <w:rPr>
+                <w:rFonts w:asciiTheme="majorBidi" w:hAnsiTheme="majorBidi" w:cstheme="majorBidi"/>
+                <w:sz w:val="24"/>
+                <w:szCs w:val="24"/>
+              </w:rPr>
+              <w:t>k Diagram</w:t>
             </w:r>
           </w:p>
         </w:tc>
@@ -578,7 +669,7 @@
           <w:color w:val="000000" w:themeColor="text1"/>
         </w:rPr>
       </w:pPr>
-      <w:bookmarkStart w:id="0" w:name="_Toc30758168"/>
+      <w:bookmarkStart w:id="1" w:name="_Toc30758168"/>
     </w:p>
     <w:p>
       <w:pPr>
@@ -686,7 +777,6 @@
                 <w:sz w:val="28"/>
                 <w:szCs w:val="28"/>
               </w:rPr>
-              <w:lastRenderedPageBreak/>
               <w:t>Date</w:t>
             </w:r>
           </w:p>
@@ -1152,7 +1242,7 @@
         </w:rPr>
         <w:t>Current Document State:</w:t>
       </w:r>
-      <w:bookmarkEnd w:id="0"/>
+      <w:bookmarkEnd w:id="1"/>
     </w:p>
     <w:p>
       <w:pPr>
@@ -1171,8 +1261,6 @@
           <w:szCs w:val="24"/>
         </w:rPr>
       </w:pPr>
-      <w:bookmarkStart w:id="1" w:name="_GoBack"/>
-      <w:bookmarkEnd w:id="1"/>
     </w:p>
     <w:p>
       <w:pPr>
@@ -1736,10 +1824,10 @@
           <w:noProof/>
         </w:rPr>
         <w:drawing>
-          <wp:inline distT="0" distB="0" distL="0" distR="0" wp14:anchorId="392D3F3B" wp14:editId="6D415DB8">
-            <wp:extent cx="5757625" cy="3124200"/>
-            <wp:effectExtent l="0" t="0" r="0" b="0"/>
-            <wp:docPr id="6" name="Picture 6"/>
+          <wp:inline distT="0" distB="0" distL="0" distR="0" wp14:anchorId="05BF5E1A" wp14:editId="4D4805A4">
+            <wp:extent cx="6154309" cy="3744103"/>
+            <wp:effectExtent l="0" t="0" r="0" b="8890"/>
+            <wp:docPr id="2" name="Picture 2"/>
             <wp:cNvGraphicFramePr>
               <a:graphicFrameLocks xmlns:a="http://schemas.openxmlformats.org/drawingml/2006/main" noChangeAspect="1"/>
             </wp:cNvGraphicFramePr>
@@ -1747,12 +1835,12 @@
               <a:graphicData uri="http://schemas.openxmlformats.org/drawingml/2006/picture">
                 <pic:pic xmlns:pic="http://schemas.openxmlformats.org/drawingml/2006/picture">
                   <pic:nvPicPr>
-                    <pic:cNvPr id="0" name="Picture 3"/>
+                    <pic:cNvPr id="0" name="Picture 1"/>
                     <pic:cNvPicPr>
                       <a:picLocks noChangeAspect="1" noChangeArrowheads="1"/>
                     </pic:cNvPicPr>
                   </pic:nvPicPr>
-                  <pic:blipFill>
+                  <pic:blipFill rotWithShape="1">
                     <a:blip r:embed="rId8">
                       <a:extLst>
                         <a:ext uri="{28A0092B-C50C-407E-A947-70E740481C1C}">
@@ -1760,15 +1848,13 @@
                         </a:ext>
                       </a:extLst>
                     </a:blip>
-                    <a:srcRect/>
-                    <a:stretch>
-                      <a:fillRect/>
-                    </a:stretch>
+                    <a:srcRect l="788" t="241" r="9569" b="-241"/>
+                    <a:stretch/>
                   </pic:blipFill>
                   <pic:spPr bwMode="auto">
                     <a:xfrm>
                       <a:off x="0" y="0"/>
-                      <a:ext cx="5780943" cy="3136853"/>
+                      <a:ext cx="6189011" cy="3765215"/>
                     </a:xfrm>
                     <a:prstGeom prst="rect">
                       <a:avLst/>
@@ -1777,6 +1863,11 @@
                     <a:ln>
                       <a:noFill/>
                     </a:ln>
+                    <a:extLst>
+                      <a:ext uri="{53640926-AAD7-44D8-BBD7-CCE9431645EC}">
+                        <a14:shadowObscured xmlns:a14="http://schemas.microsoft.com/office/drawing/2010/main"/>
+                      </a:ext>
+                    </a:extLst>
                   </pic:spPr>
                 </pic:pic>
               </a:graphicData>
@@ -3488,7 +3579,7 @@
     <w:lsdException w:name="Table Web 2" w:semiHidden="1" w:unhideWhenUsed="1"/>
     <w:lsdException w:name="Table Web 3" w:semiHidden="1" w:unhideWhenUsed="1"/>
     <w:lsdException w:name="Balloon Text" w:semiHidden="1" w:unhideWhenUsed="1"/>
-    <w:lsdException w:name="Table Grid" w:semiHidden="1" w:uiPriority="39" w:unhideWhenUsed="1"/>
+    <w:lsdException w:name="Table Grid" w:uiPriority="39"/>
     <w:lsdException w:name="Table Theme" w:semiHidden="1" w:unhideWhenUsed="1"/>
     <w:lsdException w:name="Placeholder Text" w:semiHidden="1"/>
     <w:lsdException w:name="No Spacing" w:uiPriority="1" w:qFormat="1"/>
@@ -4247,7 +4338,7 @@
 </file>
 
 <file path=customXml/itemProps1.xml><?xml version="1.0" encoding="utf-8"?>
-<ds:datastoreItem xmlns:ds="http://schemas.openxmlformats.org/officeDocument/2006/customXml" ds:itemID="{9375DE2B-6DF9-4079-B94D-8848B1C08626}">
+<ds:datastoreItem xmlns:ds="http://schemas.openxmlformats.org/officeDocument/2006/customXml" ds:itemID="{806FFBB3-206B-4C8B-A39A-59F4ACFF2D15}">
   <ds:schemaRefs>
     <ds:schemaRef ds:uri="http://schemas.openxmlformats.org/officeDocument/2006/bibliography"/>
   </ds:schemaRefs>

</xml_diff>

<commit_message>
-Adding Pin Usage Column To The Pin Table
Signed-off-by: mahmouddgamall <mahmouddgamall93@gmail.com>
</commit_message>
<xml_diff>
--- a/Input Documents/LED string-HSI.docx
+++ b/Input Documents/LED string-HSI.docx
@@ -1,6 +1,6 @@
 
 <file path=word/document.xml><?xml version="1.0" encoding="utf-8"?>
-<w:document xmlns:wpc="http://schemas.microsoft.com/office/word/2010/wordprocessingCanvas" xmlns:mc="http://schemas.openxmlformats.org/markup-compatibility/2006" xmlns:o="urn:schemas-microsoft-com:office:office" xmlns:r="http://schemas.openxmlformats.org/officeDocument/2006/relationships" xmlns:m="http://schemas.openxmlformats.org/officeDocument/2006/math" xmlns:v="urn:schemas-microsoft-com:vml" xmlns:wp14="http://schemas.microsoft.com/office/word/2010/wordprocessingDrawing" xmlns:wp="http://schemas.openxmlformats.org/drawingml/2006/wordprocessingDrawing" xmlns:w10="urn:schemas-microsoft-com:office:word" xmlns:w="http://schemas.openxmlformats.org/wordprocessingml/2006/main" xmlns:w14="http://schemas.microsoft.com/office/word/2010/wordml" xmlns:wpg="http://schemas.microsoft.com/office/word/2010/wordprocessingGroup" xmlns:wpi="http://schemas.microsoft.com/office/word/2010/wordprocessingInk" xmlns:wne="http://schemas.microsoft.com/office/word/2006/wordml" xmlns:wps="http://schemas.microsoft.com/office/word/2010/wordprocessingShape" mc:Ignorable="w14 wp14">
+<w:document xmlns:wpc="http://schemas.microsoft.com/office/word/2010/wordprocessingCanvas" xmlns:cx="http://schemas.microsoft.com/office/drawing/2014/chartex" xmlns:cx1="http://schemas.microsoft.com/office/drawing/2015/9/8/chartex" xmlns:cx2="http://schemas.microsoft.com/office/drawing/2015/10/21/chartex" xmlns:cx3="http://schemas.microsoft.com/office/drawing/2016/5/9/chartex" xmlns:cx4="http://schemas.microsoft.com/office/drawing/2016/5/10/chartex" xmlns:cx5="http://schemas.microsoft.com/office/drawing/2016/5/11/chartex" xmlns:cx6="http://schemas.microsoft.com/office/drawing/2016/5/12/chartex" xmlns:cx7="http://schemas.microsoft.com/office/drawing/2016/5/13/chartex" xmlns:cx8="http://schemas.microsoft.com/office/drawing/2016/5/14/chartex" xmlns:mc="http://schemas.openxmlformats.org/markup-compatibility/2006" xmlns:aink="http://schemas.microsoft.com/office/drawing/2016/ink" xmlns:am3d="http://schemas.microsoft.com/office/drawing/2017/model3d" xmlns:o="urn:schemas-microsoft-com:office:office" xmlns:r="http://schemas.openxmlformats.org/officeDocument/2006/relationships" xmlns:m="http://schemas.openxmlformats.org/officeDocument/2006/math" xmlns:v="urn:schemas-microsoft-com:vml" xmlns:wp14="http://schemas.microsoft.com/office/word/2010/wordprocessingDrawing" xmlns:wp="http://schemas.openxmlformats.org/drawingml/2006/wordprocessingDrawing" xmlns:w10="urn:schemas-microsoft-com:office:word" xmlns:w="http://schemas.openxmlformats.org/wordprocessingml/2006/main" xmlns:w14="http://schemas.microsoft.com/office/word/2010/wordml" xmlns:w15="http://schemas.microsoft.com/office/word/2012/wordml" xmlns:w16cid="http://schemas.microsoft.com/office/word/2016/wordml/cid" xmlns:w16se="http://schemas.microsoft.com/office/word/2015/wordml/symex" xmlns:wpg="http://schemas.microsoft.com/office/word/2010/wordprocessingGroup" xmlns:wpi="http://schemas.microsoft.com/office/word/2010/wordprocessingInk" xmlns:wne="http://schemas.microsoft.com/office/word/2006/wordml" xmlns:wps="http://schemas.microsoft.com/office/word/2010/wordprocessingShape" mc:Ignorable="w14 w15 w16se w16cid wp14">
   <w:body>
     <w:p>
       <w:pPr>
@@ -840,26 +840,135 @@
           </w:p>
         </w:tc>
       </w:tr>
+      <w:tr>
+        <w:tc>
+          <w:tcPr>
+            <w:tcW w:w="2337" w:type="dxa"/>
+            <w:tcBorders>
+              <w:right w:val="double" w:sz="4" w:space="0" w:color="auto"/>
+            </w:tcBorders>
+          </w:tcPr>
+          <w:p>
+            <w:pPr>
+              <w:jc w:val="center"/>
+              <w:rPr>
+                <w:rFonts w:asciiTheme="majorBidi" w:hAnsiTheme="majorBidi" w:cstheme="majorBidi"/>
+                <w:sz w:val="24"/>
+                <w:szCs w:val="24"/>
+              </w:rPr>
+            </w:pPr>
+            <w:r>
+              <w:rPr>
+                <w:rFonts w:asciiTheme="majorBidi" w:hAnsiTheme="majorBidi" w:cstheme="majorBidi"/>
+                <w:sz w:val="24"/>
+                <w:szCs w:val="24"/>
+              </w:rPr>
+              <w:t>1.6</w:t>
+            </w:r>
+          </w:p>
+        </w:tc>
+        <w:tc>
+          <w:tcPr>
+            <w:tcW w:w="2337" w:type="dxa"/>
+            <w:tcBorders>
+              <w:left w:val="double" w:sz="4" w:space="0" w:color="auto"/>
+              <w:right w:val="double" w:sz="4" w:space="0" w:color="auto"/>
+            </w:tcBorders>
+          </w:tcPr>
+          <w:p>
+            <w:pPr>
+              <w:jc w:val="center"/>
+              <w:rPr>
+                <w:rFonts w:asciiTheme="majorBidi" w:hAnsiTheme="majorBidi" w:cstheme="majorBidi"/>
+              </w:rPr>
+            </w:pPr>
+            <w:r>
+              <w:rPr>
+                <w:rFonts w:asciiTheme="majorBidi" w:hAnsiTheme="majorBidi" w:cstheme="majorBidi"/>
+              </w:rPr>
+              <w:t>Mark Joseph</w:t>
+            </w:r>
+          </w:p>
+        </w:tc>
+        <w:tc>
+          <w:tcPr>
+            <w:tcW w:w="2338" w:type="dxa"/>
+            <w:tcBorders>
+              <w:left w:val="double" w:sz="4" w:space="0" w:color="auto"/>
+              <w:right w:val="double" w:sz="4" w:space="0" w:color="auto"/>
+            </w:tcBorders>
+          </w:tcPr>
+          <w:p>
+            <w:pPr>
+              <w:jc w:val="center"/>
+              <w:rPr>
+                <w:rFonts w:asciiTheme="majorBidi" w:hAnsiTheme="majorBidi" w:cstheme="majorBidi"/>
+                <w:sz w:val="24"/>
+                <w:szCs w:val="24"/>
+              </w:rPr>
+            </w:pPr>
+            <w:r>
+              <w:rPr>
+                <w:rFonts w:asciiTheme="majorBidi" w:hAnsiTheme="majorBidi" w:cstheme="majorBidi"/>
+                <w:sz w:val="24"/>
+                <w:szCs w:val="24"/>
+              </w:rPr>
+              <w:t>15/2/2020</w:t>
+            </w:r>
+          </w:p>
+        </w:tc>
+        <w:tc>
+          <w:tcPr>
+            <w:tcW w:w="2338" w:type="dxa"/>
+            <w:tcBorders>
+              <w:left w:val="double" w:sz="4" w:space="0" w:color="auto"/>
+            </w:tcBorders>
+          </w:tcPr>
+          <w:p>
+            <w:pPr>
+              <w:jc w:val="center"/>
+              <w:rPr>
+                <w:rFonts w:asciiTheme="majorBidi" w:hAnsiTheme="majorBidi" w:cstheme="majorBidi"/>
+                <w:sz w:val="24"/>
+                <w:szCs w:val="24"/>
+              </w:rPr>
+            </w:pPr>
+            <w:r>
+              <w:rPr>
+                <w:rFonts w:asciiTheme="majorBidi" w:hAnsiTheme="majorBidi" w:cstheme="majorBidi"/>
+                <w:sz w:val="24"/>
+                <w:szCs w:val="24"/>
+              </w:rPr>
+              <w:t xml:space="preserve">Adding Pin Usage Column </w:t>
+            </w:r>
+            <w:proofErr w:type="gramStart"/>
+            <w:r>
+              <w:rPr>
+                <w:rFonts w:asciiTheme="majorBidi" w:hAnsiTheme="majorBidi" w:cstheme="majorBidi"/>
+                <w:sz w:val="24"/>
+                <w:szCs w:val="24"/>
+              </w:rPr>
+              <w:t>To</w:t>
+            </w:r>
+            <w:proofErr w:type="gramEnd"/>
+            <w:r>
+              <w:rPr>
+                <w:rFonts w:asciiTheme="majorBidi" w:hAnsiTheme="majorBidi" w:cstheme="majorBidi"/>
+                <w:sz w:val="24"/>
+                <w:szCs w:val="24"/>
+              </w:rPr>
+              <w:t xml:space="preserve"> The Pin Table</w:t>
+            </w:r>
+          </w:p>
+        </w:tc>
+      </w:tr>
     </w:tbl>
-    <w:p>
-      <w:pPr>
-        <w:rPr>
-          <w:rFonts w:asciiTheme="majorBidi" w:hAnsiTheme="majorBidi" w:cstheme="majorBidi"/>
-          <w:sz w:val="24"/>
-          <w:szCs w:val="24"/>
-        </w:rPr>
-      </w:pPr>
-    </w:p>
-    <w:p>
-      <w:pPr>
-        <w:rPr>
-          <w:rFonts w:asciiTheme="majorBidi" w:hAnsiTheme="majorBidi" w:cstheme="majorBidi"/>
-          <w:sz w:val="28"/>
-          <w:szCs w:val="28"/>
-          <w:u w:val="single"/>
-        </w:rPr>
-      </w:pPr>
-    </w:p>
+    <w:p/>
+    <w:p>
+      <w:bookmarkStart w:id="0" w:name="_GoBack"/>
+      <w:bookmarkEnd w:id="0"/>
+    </w:p>
+    <w:p/>
     <w:p>
       <w:pPr>
         <w:pStyle w:val="Heading1"/>
@@ -877,63 +986,42 @@
           <w:color w:val="000000" w:themeColor="text1"/>
         </w:rPr>
       </w:pPr>
+    </w:p>
+    <w:p/>
+    <w:p>
+      <w:pPr>
+        <w:pStyle w:val="Heading1"/>
+        <w:rPr>
+          <w:rFonts w:asciiTheme="majorBidi" w:hAnsiTheme="majorBidi"/>
+          <w:color w:val="000000" w:themeColor="text1"/>
+        </w:rPr>
+      </w:pPr>
+    </w:p>
+    <w:p/>
+    <w:p/>
+    <w:p>
+      <w:pPr>
+        <w:pStyle w:val="Heading1"/>
+        <w:rPr>
+          <w:rFonts w:asciiTheme="majorBidi" w:hAnsiTheme="majorBidi"/>
+          <w:color w:val="000000" w:themeColor="text1"/>
+        </w:rPr>
+      </w:pPr>
+      <w:bookmarkStart w:id="1" w:name="_Toc32267270"/>
+      <w:r>
+        <w:rPr>
+          <w:rFonts w:asciiTheme="majorBidi" w:hAnsiTheme="majorBidi"/>
+          <w:color w:val="000000" w:themeColor="text1"/>
+        </w:rPr>
+        <w:lastRenderedPageBreak/>
+        <w:t>Current Document State:</w:t>
+      </w:r>
+      <w:bookmarkEnd w:id="1"/>
     </w:p>
     <w:p/>
     <w:p/>
     <w:p/>
-    <w:p>
-      <w:pPr>
-        <w:pStyle w:val="Heading1"/>
-        <w:rPr>
-          <w:rFonts w:asciiTheme="majorBidi" w:hAnsiTheme="majorBidi"/>
-          <w:color w:val="000000" w:themeColor="text1"/>
-        </w:rPr>
-      </w:pPr>
-    </w:p>
-    <w:p>
-      <w:pPr>
-        <w:pStyle w:val="Heading1"/>
-        <w:rPr>
-          <w:rFonts w:asciiTheme="majorBidi" w:hAnsiTheme="majorBidi"/>
-          <w:color w:val="000000" w:themeColor="text1"/>
-        </w:rPr>
-      </w:pPr>
-    </w:p>
     <w:p/>
-    <w:p>
-      <w:pPr>
-        <w:pStyle w:val="Heading1"/>
-        <w:rPr>
-          <w:rFonts w:asciiTheme="majorBidi" w:hAnsiTheme="majorBidi"/>
-          <w:color w:val="000000" w:themeColor="text1"/>
-        </w:rPr>
-      </w:pPr>
-    </w:p>
-    <w:p>
-      <w:pPr>
-        <w:pStyle w:val="Heading1"/>
-        <w:rPr>
-          <w:rFonts w:asciiTheme="majorBidi" w:hAnsiTheme="majorBidi"/>
-          <w:color w:val="000000" w:themeColor="text1"/>
-        </w:rPr>
-      </w:pPr>
-      <w:bookmarkStart w:id="0" w:name="_Toc32267270"/>
-      <w:r>
-        <w:rPr>
-          <w:rFonts w:asciiTheme="majorBidi" w:hAnsiTheme="majorBidi"/>
-          <w:color w:val="000000" w:themeColor="text1"/>
-        </w:rPr>
-        <w:t>Current Document State:</w:t>
-      </w:r>
-      <w:bookmarkEnd w:id="0"/>
-    </w:p>
-    <w:p/>
-    <w:p/>
-    <w:p/>
-    <w:p>
-      <w:bookmarkStart w:id="1" w:name="_GoBack"/>
-      <w:bookmarkEnd w:id="1"/>
-    </w:p>
     <w:p/>
     <w:p>
       <w:pPr>
@@ -1702,6 +1790,105 @@
           </w:p>
         </w:tc>
       </w:tr>
+      <w:tr>
+        <w:trPr>
+          <w:trHeight w:val="488"/>
+        </w:trPr>
+        <w:tc>
+          <w:tcPr>
+            <w:tcW w:w="1836" w:type="dxa"/>
+          </w:tcPr>
+          <w:p>
+            <w:pPr>
+              <w:jc w:val="center"/>
+              <w:rPr>
+                <w:rFonts w:asciiTheme="majorBidi" w:hAnsiTheme="majorBidi" w:cstheme="majorBidi"/>
+                <w:sz w:val="24"/>
+                <w:szCs w:val="24"/>
+              </w:rPr>
+            </w:pPr>
+            <w:r>
+              <w:rPr>
+                <w:rFonts w:asciiTheme="majorBidi" w:hAnsiTheme="majorBidi" w:cstheme="majorBidi"/>
+                <w:sz w:val="24"/>
+                <w:szCs w:val="24"/>
+              </w:rPr>
+              <w:t>15/2/2020</w:t>
+            </w:r>
+          </w:p>
+        </w:tc>
+        <w:tc>
+          <w:tcPr>
+            <w:tcW w:w="1371" w:type="dxa"/>
+          </w:tcPr>
+          <w:p>
+            <w:pPr>
+              <w:pStyle w:val="Header"/>
+              <w:spacing w:before="80"/>
+              <w:jc w:val="center"/>
+              <w:rPr>
+                <w:rFonts w:asciiTheme="majorBidi" w:hAnsiTheme="majorBidi" w:cstheme="majorBidi"/>
+                <w:sz w:val="24"/>
+                <w:szCs w:val="24"/>
+              </w:rPr>
+            </w:pPr>
+            <w:r>
+              <w:rPr>
+                <w:rFonts w:asciiTheme="majorBidi" w:hAnsiTheme="majorBidi" w:cstheme="majorBidi"/>
+                <w:sz w:val="24"/>
+                <w:szCs w:val="24"/>
+              </w:rPr>
+              <w:t>1.6</w:t>
+            </w:r>
+          </w:p>
+        </w:tc>
+        <w:tc>
+          <w:tcPr>
+            <w:tcW w:w="4962" w:type="dxa"/>
+          </w:tcPr>
+          <w:p>
+            <w:pPr>
+              <w:jc w:val="center"/>
+              <w:rPr>
+                <w:rFonts w:asciiTheme="majorBidi" w:hAnsiTheme="majorBidi" w:cstheme="majorBidi"/>
+                <w:sz w:val="24"/>
+                <w:szCs w:val="24"/>
+              </w:rPr>
+            </w:pPr>
+            <w:r>
+              <w:rPr>
+                <w:rFonts w:asciiTheme="majorBidi" w:hAnsiTheme="majorBidi" w:cstheme="majorBidi"/>
+                <w:sz w:val="24"/>
+                <w:szCs w:val="24"/>
+              </w:rPr>
+              <w:t>Proposed</w:t>
+            </w:r>
+          </w:p>
+        </w:tc>
+        <w:tc>
+          <w:tcPr>
+            <w:tcW w:w="2624" w:type="dxa"/>
+          </w:tcPr>
+          <w:p>
+            <w:pPr>
+              <w:jc w:val="center"/>
+              <w:rPr>
+                <w:rFonts w:asciiTheme="majorBidi" w:hAnsiTheme="majorBidi" w:cstheme="majorBidi"/>
+                <w:sz w:val="24"/>
+                <w:szCs w:val="24"/>
+              </w:rPr>
+            </w:pPr>
+            <w:r>
+              <w:rPr>
+                <w:rFonts w:asciiTheme="majorBidi" w:hAnsiTheme="majorBidi" w:cstheme="majorBidi"/>
+                <w:sz w:val="24"/>
+                <w:szCs w:val="24"/>
+              </w:rPr>
+              <w:t>Mark Joseph</w:t>
+            </w:r>
+          </w:p>
+        </w:tc>
+      </w:tr>
     </w:tbl>
     <w:p>
       <w:pPr>
@@ -1747,14 +1934,69 @@
           <w:szCs w:val="24"/>
         </w:rPr>
       </w:pPr>
-      <w:r>
+    </w:p>
+    <w:p>
+      <w:pPr>
         <w:rPr>
           <w:rFonts w:asciiTheme="majorBidi" w:hAnsiTheme="majorBidi" w:cstheme="majorBidi"/>
           <w:sz w:val="24"/>
           <w:szCs w:val="24"/>
         </w:rPr>
-        <w:br w:type="page"/>
-      </w:r>
+      </w:pPr>
+    </w:p>
+    <w:p>
+      <w:pPr>
+        <w:rPr>
+          <w:rFonts w:asciiTheme="majorBidi" w:hAnsiTheme="majorBidi" w:cstheme="majorBidi"/>
+          <w:sz w:val="24"/>
+          <w:szCs w:val="24"/>
+        </w:rPr>
+      </w:pPr>
+    </w:p>
+    <w:p>
+      <w:pPr>
+        <w:rPr>
+          <w:rFonts w:asciiTheme="majorBidi" w:hAnsiTheme="majorBidi" w:cstheme="majorBidi"/>
+          <w:sz w:val="24"/>
+          <w:szCs w:val="24"/>
+        </w:rPr>
+      </w:pPr>
+    </w:p>
+    <w:p>
+      <w:pPr>
+        <w:rPr>
+          <w:rFonts w:asciiTheme="majorBidi" w:hAnsiTheme="majorBidi" w:cstheme="majorBidi"/>
+          <w:sz w:val="24"/>
+          <w:szCs w:val="24"/>
+        </w:rPr>
+      </w:pPr>
+    </w:p>
+    <w:p>
+      <w:pPr>
+        <w:rPr>
+          <w:rFonts w:asciiTheme="majorBidi" w:hAnsiTheme="majorBidi" w:cstheme="majorBidi"/>
+          <w:sz w:val="24"/>
+          <w:szCs w:val="24"/>
+        </w:rPr>
+      </w:pPr>
+    </w:p>
+    <w:p>
+      <w:pPr>
+        <w:rPr>
+          <w:rFonts w:asciiTheme="majorBidi" w:hAnsiTheme="majorBidi" w:cstheme="majorBidi"/>
+          <w:sz w:val="24"/>
+          <w:szCs w:val="24"/>
+        </w:rPr>
+      </w:pPr>
+    </w:p>
+    <w:p>
+      <w:pPr>
+        <w:rPr>
+          <w:rFonts w:asciiTheme="majorBidi" w:hAnsiTheme="majorBidi" w:cstheme="majorBidi"/>
+          <w:sz w:val="24"/>
+          <w:szCs w:val="24"/>
+        </w:rPr>
+      </w:pPr>
     </w:p>
     <w:sdt>
       <w:sdtPr>
@@ -2442,7 +2684,7 @@
                     </pic:cNvPicPr>
                   </pic:nvPicPr>
                   <pic:blipFill rotWithShape="1">
-                    <a:blip r:embed="rId9">
+                    <a:blip r:embed="rId8">
                       <a:extLst>
                         <a:ext uri="{28A0092B-C50C-407E-A947-70E740481C1C}">
                           <a14:useLocalDpi xmlns:a14="http://schemas.microsoft.com/office/drawing/2010/main" val="0"/>
@@ -2577,7 +2819,7 @@
                     <pic:cNvPicPr/>
                   </pic:nvPicPr>
                   <pic:blipFill>
-                    <a:blip r:embed="rId10"/>
+                    <a:blip r:embed="rId9"/>
                     <a:stretch>
                       <a:fillRect/>
                     </a:stretch>
@@ -2679,6 +2921,7 @@
       <w:tblGrid>
         <w:gridCol w:w="2898"/>
         <w:gridCol w:w="3150"/>
+        <w:gridCol w:w="3150"/>
       </w:tblGrid>
       <w:tr>
         <w:trPr>
@@ -2727,16 +2970,16 @@
             <w:pPr>
               <w:spacing w:line="480" w:lineRule="auto"/>
               <w:ind w:left="720"/>
-              <w:jc w:val="both"/>
-              <w:rPr>
-                <w:rFonts w:asciiTheme="majorBidi" w:hAnsiTheme="majorBidi" w:cstheme="majorBidi"/>
-              </w:rPr>
-            </w:pPr>
-          </w:p>
-          <w:p>
-            <w:pPr>
-              <w:spacing w:line="480" w:lineRule="auto"/>
-              <w:jc w:val="both"/>
+              <w:jc w:val="center"/>
+              <w:rPr>
+                <w:rFonts w:asciiTheme="majorBidi" w:hAnsiTheme="majorBidi" w:cstheme="majorBidi"/>
+              </w:rPr>
+            </w:pPr>
+          </w:p>
+          <w:p>
+            <w:pPr>
+              <w:spacing w:line="480" w:lineRule="auto"/>
+              <w:jc w:val="center"/>
               <w:rPr>
                 <w:rFonts w:asciiTheme="majorBidi" w:hAnsiTheme="majorBidi" w:cstheme="majorBidi"/>
                 <w:sz w:val="32"/>
@@ -2749,7 +2992,47 @@
                 <w:sz w:val="32"/>
                 <w:szCs w:val="32"/>
               </w:rPr>
-              <w:t xml:space="preserve">    Pin Configuration</w:t>
+              <w:t>Pin Configuration</w:t>
+            </w:r>
+          </w:p>
+        </w:tc>
+        <w:tc>
+          <w:tcPr>
+            <w:tcW w:w="3150" w:type="dxa"/>
+          </w:tcPr>
+          <w:p>
+            <w:pPr>
+              <w:spacing w:line="480" w:lineRule="auto"/>
+              <w:ind w:left="720"/>
+              <w:jc w:val="both"/>
+              <w:rPr>
+                <w:rFonts w:asciiTheme="majorBidi" w:hAnsiTheme="majorBidi" w:cstheme="majorBidi"/>
+              </w:rPr>
+            </w:pPr>
+          </w:p>
+          <w:p>
+            <w:pPr>
+              <w:spacing w:line="480" w:lineRule="auto"/>
+              <w:ind w:left="720"/>
+              <w:rPr>
+                <w:rFonts w:asciiTheme="majorBidi" w:hAnsiTheme="majorBidi" w:cstheme="majorBidi"/>
+              </w:rPr>
+            </w:pPr>
+            <w:r>
+              <w:rPr>
+                <w:rFonts w:asciiTheme="majorBidi" w:hAnsiTheme="majorBidi" w:cstheme="majorBidi"/>
+                <w:sz w:val="32"/>
+                <w:szCs w:val="32"/>
+              </w:rPr>
+              <w:t xml:space="preserve">Pin </w:t>
+            </w:r>
+            <w:r>
+              <w:rPr>
+                <w:rFonts w:asciiTheme="majorBidi" w:hAnsiTheme="majorBidi" w:cstheme="majorBidi"/>
+                <w:sz w:val="32"/>
+                <w:szCs w:val="32"/>
+              </w:rPr>
+              <w:t>Usage</w:t>
             </w:r>
           </w:p>
         </w:tc>
@@ -2774,13 +3057,7 @@
               <w:rPr>
                 <w:rFonts w:asciiTheme="majorBidi" w:hAnsiTheme="majorBidi" w:cstheme="majorBidi"/>
               </w:rPr>
-              <w:t xml:space="preserve">          </w:t>
-            </w:r>
-            <w:r>
-              <w:rPr>
-                <w:rFonts w:asciiTheme="majorBidi" w:hAnsiTheme="majorBidi" w:cstheme="majorBidi"/>
-              </w:rPr>
-              <w:t>4</w:t>
+              <w:t xml:space="preserve">          4</w:t>
             </w:r>
           </w:p>
         </w:tc>
@@ -2801,6 +3078,26 @@
                 <w:rFonts w:asciiTheme="majorBidi" w:hAnsiTheme="majorBidi" w:cstheme="majorBidi"/>
               </w:rPr>
               <w:t>VCC</w:t>
+            </w:r>
+          </w:p>
+        </w:tc>
+        <w:tc>
+          <w:tcPr>
+            <w:tcW w:w="3150" w:type="dxa"/>
+          </w:tcPr>
+          <w:p>
+            <w:pPr>
+              <w:spacing w:line="480" w:lineRule="auto"/>
+              <w:jc w:val="center"/>
+              <w:rPr>
+                <w:rFonts w:asciiTheme="majorBidi" w:hAnsiTheme="majorBidi" w:cstheme="majorBidi"/>
+              </w:rPr>
+            </w:pPr>
+            <w:r>
+              <w:rPr>
+                <w:rFonts w:asciiTheme="majorBidi" w:hAnsiTheme="majorBidi" w:cstheme="majorBidi"/>
+              </w:rPr>
+              <w:t>-</w:t>
             </w:r>
           </w:p>
         </w:tc>
@@ -2849,6 +3146,26 @@
             </w:r>
           </w:p>
         </w:tc>
+        <w:tc>
+          <w:tcPr>
+            <w:tcW w:w="3150" w:type="dxa"/>
+          </w:tcPr>
+          <w:p>
+            <w:pPr>
+              <w:spacing w:line="480" w:lineRule="auto"/>
+              <w:jc w:val="center"/>
+              <w:rPr>
+                <w:rFonts w:asciiTheme="majorBidi" w:hAnsiTheme="majorBidi" w:cstheme="majorBidi"/>
+              </w:rPr>
+            </w:pPr>
+            <w:r>
+              <w:rPr>
+                <w:rFonts w:asciiTheme="majorBidi" w:hAnsiTheme="majorBidi" w:cstheme="majorBidi"/>
+              </w:rPr>
+              <w:t>-</w:t>
+            </w:r>
+          </w:p>
+        </w:tc>
       </w:tr>
       <w:tr>
         <w:trPr>
@@ -2894,6 +3211,26 @@
             </w:r>
           </w:p>
         </w:tc>
+        <w:tc>
+          <w:tcPr>
+            <w:tcW w:w="3150" w:type="dxa"/>
+          </w:tcPr>
+          <w:p>
+            <w:pPr>
+              <w:spacing w:line="480" w:lineRule="auto"/>
+              <w:jc w:val="center"/>
+              <w:rPr>
+                <w:rFonts w:asciiTheme="majorBidi" w:hAnsiTheme="majorBidi" w:cstheme="majorBidi"/>
+              </w:rPr>
+            </w:pPr>
+            <w:r>
+              <w:rPr>
+                <w:rFonts w:asciiTheme="majorBidi" w:hAnsiTheme="majorBidi" w:cstheme="majorBidi"/>
+              </w:rPr>
+              <w:t>-</w:t>
+            </w:r>
+          </w:p>
+        </w:tc>
       </w:tr>
       <w:tr>
         <w:trPr>
@@ -2917,12 +3254,6 @@
               </w:rPr>
               <w:t>9</w:t>
             </w:r>
-            <w:r>
-              <w:rPr>
-                <w:rFonts w:asciiTheme="majorBidi" w:hAnsiTheme="majorBidi" w:cstheme="majorBidi"/>
-              </w:rPr>
-              <w:t xml:space="preserve"> (L1)</w:t>
-            </w:r>
           </w:p>
         </w:tc>
         <w:tc>
@@ -2942,6 +3273,26 @@
                 <w:rFonts w:asciiTheme="majorBidi" w:hAnsiTheme="majorBidi" w:cstheme="majorBidi"/>
               </w:rPr>
               <w:t>OUTPUT</w:t>
+            </w:r>
+          </w:p>
+        </w:tc>
+        <w:tc>
+          <w:tcPr>
+            <w:tcW w:w="3150" w:type="dxa"/>
+          </w:tcPr>
+          <w:p>
+            <w:pPr>
+              <w:spacing w:line="480" w:lineRule="auto"/>
+              <w:jc w:val="center"/>
+              <w:rPr>
+                <w:rFonts w:asciiTheme="majorBidi" w:hAnsiTheme="majorBidi" w:cstheme="majorBidi"/>
+              </w:rPr>
+            </w:pPr>
+            <w:r>
+              <w:rPr>
+                <w:rFonts w:asciiTheme="majorBidi" w:hAnsiTheme="majorBidi" w:cstheme="majorBidi"/>
+              </w:rPr>
+              <w:t>L1</w:t>
             </w:r>
           </w:p>
         </w:tc>
@@ -2965,12 +3316,6 @@
               </w:rPr>
               <w:t>10</w:t>
             </w:r>
-            <w:r>
-              <w:rPr>
-                <w:rFonts w:asciiTheme="majorBidi" w:hAnsiTheme="majorBidi" w:cstheme="majorBidi"/>
-              </w:rPr>
-              <w:t xml:space="preserve"> (L2)</w:t>
-            </w:r>
           </w:p>
         </w:tc>
         <w:tc>
@@ -2990,6 +3335,26 @@
                 <w:rFonts w:asciiTheme="majorBidi" w:hAnsiTheme="majorBidi" w:cstheme="majorBidi"/>
               </w:rPr>
               <w:t>OUTPUT</w:t>
+            </w:r>
+          </w:p>
+        </w:tc>
+        <w:tc>
+          <w:tcPr>
+            <w:tcW w:w="3150" w:type="dxa"/>
+          </w:tcPr>
+          <w:p>
+            <w:pPr>
+              <w:spacing w:line="480" w:lineRule="auto"/>
+              <w:jc w:val="center"/>
+              <w:rPr>
+                <w:rFonts w:asciiTheme="majorBidi" w:hAnsiTheme="majorBidi" w:cstheme="majorBidi"/>
+              </w:rPr>
+            </w:pPr>
+            <w:r>
+              <w:rPr>
+                <w:rFonts w:asciiTheme="majorBidi" w:hAnsiTheme="majorBidi" w:cstheme="majorBidi"/>
+              </w:rPr>
+              <w:t>L2</w:t>
             </w:r>
           </w:p>
         </w:tc>
@@ -3013,12 +3378,6 @@
               </w:rPr>
               <w:t>11</w:t>
             </w:r>
-            <w:r>
-              <w:rPr>
-                <w:rFonts w:asciiTheme="majorBidi" w:hAnsiTheme="majorBidi" w:cstheme="majorBidi"/>
-              </w:rPr>
-              <w:t xml:space="preserve"> (L3)</w:t>
-            </w:r>
           </w:p>
         </w:tc>
         <w:tc>
@@ -3038,6 +3397,26 @@
                 <w:rFonts w:asciiTheme="majorBidi" w:hAnsiTheme="majorBidi" w:cstheme="majorBidi"/>
               </w:rPr>
               <w:t>OUTPUT</w:t>
+            </w:r>
+          </w:p>
+        </w:tc>
+        <w:tc>
+          <w:tcPr>
+            <w:tcW w:w="3150" w:type="dxa"/>
+          </w:tcPr>
+          <w:p>
+            <w:pPr>
+              <w:spacing w:line="480" w:lineRule="auto"/>
+              <w:jc w:val="center"/>
+              <w:rPr>
+                <w:rFonts w:asciiTheme="majorBidi" w:hAnsiTheme="majorBidi" w:cstheme="majorBidi"/>
+              </w:rPr>
+            </w:pPr>
+            <w:r>
+              <w:rPr>
+                <w:rFonts w:asciiTheme="majorBidi" w:hAnsiTheme="majorBidi" w:cstheme="majorBidi"/>
+              </w:rPr>
+              <w:t>L3</w:t>
             </w:r>
           </w:p>
         </w:tc>
@@ -3061,12 +3440,6 @@
               </w:rPr>
               <w:t>12</w:t>
             </w:r>
-            <w:r>
-              <w:rPr>
-                <w:rFonts w:asciiTheme="majorBidi" w:hAnsiTheme="majorBidi" w:cstheme="majorBidi"/>
-              </w:rPr>
-              <w:t xml:space="preserve"> (L4)</w:t>
-            </w:r>
           </w:p>
         </w:tc>
         <w:tc>
@@ -3086,6 +3459,26 @@
                 <w:rFonts w:asciiTheme="majorBidi" w:hAnsiTheme="majorBidi" w:cstheme="majorBidi"/>
               </w:rPr>
               <w:t>OUTPUT</w:t>
+            </w:r>
+          </w:p>
+        </w:tc>
+        <w:tc>
+          <w:tcPr>
+            <w:tcW w:w="3150" w:type="dxa"/>
+          </w:tcPr>
+          <w:p>
+            <w:pPr>
+              <w:spacing w:line="480" w:lineRule="auto"/>
+              <w:jc w:val="center"/>
+              <w:rPr>
+                <w:rFonts w:asciiTheme="majorBidi" w:hAnsiTheme="majorBidi" w:cstheme="majorBidi"/>
+              </w:rPr>
+            </w:pPr>
+            <w:r>
+              <w:rPr>
+                <w:rFonts w:asciiTheme="majorBidi" w:hAnsiTheme="majorBidi" w:cstheme="majorBidi"/>
+              </w:rPr>
+              <w:t>L4</w:t>
             </w:r>
           </w:p>
         </w:tc>
@@ -3109,12 +3502,6 @@
               </w:rPr>
               <w:t>13</w:t>
             </w:r>
-            <w:r>
-              <w:rPr>
-                <w:rFonts w:asciiTheme="majorBidi" w:hAnsiTheme="majorBidi" w:cstheme="majorBidi"/>
-              </w:rPr>
-              <w:t xml:space="preserve"> (L5)</w:t>
-            </w:r>
           </w:p>
         </w:tc>
         <w:tc>
@@ -3134,6 +3521,26 @@
                 <w:rFonts w:asciiTheme="majorBidi" w:hAnsiTheme="majorBidi" w:cstheme="majorBidi"/>
               </w:rPr>
               <w:t>OUTPUT</w:t>
+            </w:r>
+          </w:p>
+        </w:tc>
+        <w:tc>
+          <w:tcPr>
+            <w:tcW w:w="3150" w:type="dxa"/>
+          </w:tcPr>
+          <w:p>
+            <w:pPr>
+              <w:spacing w:line="480" w:lineRule="auto"/>
+              <w:jc w:val="center"/>
+              <w:rPr>
+                <w:rFonts w:asciiTheme="majorBidi" w:hAnsiTheme="majorBidi" w:cstheme="majorBidi"/>
+              </w:rPr>
+            </w:pPr>
+            <w:r>
+              <w:rPr>
+                <w:rFonts w:asciiTheme="majorBidi" w:hAnsiTheme="majorBidi" w:cstheme="majorBidi"/>
+              </w:rPr>
+              <w:t>L5</w:t>
             </w:r>
           </w:p>
         </w:tc>
@@ -3157,12 +3564,6 @@
               </w:rPr>
               <w:t>14</w:t>
             </w:r>
-            <w:r>
-              <w:rPr>
-                <w:rFonts w:asciiTheme="majorBidi" w:hAnsiTheme="majorBidi" w:cstheme="majorBidi"/>
-              </w:rPr>
-              <w:t xml:space="preserve"> (L6)</w:t>
-            </w:r>
           </w:p>
         </w:tc>
         <w:tc>
@@ -3182,6 +3583,26 @@
                 <w:rFonts w:asciiTheme="majorBidi" w:hAnsiTheme="majorBidi" w:cstheme="majorBidi"/>
               </w:rPr>
               <w:t>OUTPUT</w:t>
+            </w:r>
+          </w:p>
+        </w:tc>
+        <w:tc>
+          <w:tcPr>
+            <w:tcW w:w="3150" w:type="dxa"/>
+          </w:tcPr>
+          <w:p>
+            <w:pPr>
+              <w:spacing w:line="480" w:lineRule="auto"/>
+              <w:jc w:val="center"/>
+              <w:rPr>
+                <w:rFonts w:asciiTheme="majorBidi" w:hAnsiTheme="majorBidi" w:cstheme="majorBidi"/>
+              </w:rPr>
+            </w:pPr>
+            <w:r>
+              <w:rPr>
+                <w:rFonts w:asciiTheme="majorBidi" w:hAnsiTheme="majorBidi" w:cstheme="majorBidi"/>
+              </w:rPr>
+              <w:t>L6</w:t>
             </w:r>
           </w:p>
         </w:tc>
@@ -3205,12 +3626,6 @@
               </w:rPr>
               <w:t>25</w:t>
             </w:r>
-            <w:r>
-              <w:rPr>
-                <w:rFonts w:asciiTheme="majorBidi" w:hAnsiTheme="majorBidi" w:cstheme="majorBidi"/>
-              </w:rPr>
-              <w:t xml:space="preserve"> (TI right switch)</w:t>
-            </w:r>
           </w:p>
         </w:tc>
         <w:tc>
@@ -3230,6 +3645,26 @@
                 <w:rFonts w:asciiTheme="majorBidi" w:hAnsiTheme="majorBidi" w:cstheme="majorBidi"/>
               </w:rPr>
               <w:t>INPUT</w:t>
+            </w:r>
+          </w:p>
+        </w:tc>
+        <w:tc>
+          <w:tcPr>
+            <w:tcW w:w="3150" w:type="dxa"/>
+          </w:tcPr>
+          <w:p>
+            <w:pPr>
+              <w:spacing w:line="480" w:lineRule="auto"/>
+              <w:jc w:val="center"/>
+              <w:rPr>
+                <w:rFonts w:asciiTheme="majorBidi" w:hAnsiTheme="majorBidi" w:cstheme="majorBidi"/>
+              </w:rPr>
+            </w:pPr>
+            <w:r>
+              <w:rPr>
+                <w:rFonts w:asciiTheme="majorBidi" w:hAnsiTheme="majorBidi" w:cstheme="majorBidi"/>
+              </w:rPr>
+              <w:t>TI right switch</w:t>
             </w:r>
           </w:p>
         </w:tc>
@@ -3251,25 +3686,7 @@
               <w:rPr>
                 <w:rFonts w:asciiTheme="majorBidi" w:hAnsiTheme="majorBidi" w:cstheme="majorBidi"/>
               </w:rPr>
-              <w:t>26</w:t>
-            </w:r>
-            <w:r>
-              <w:rPr>
-                <w:rFonts w:asciiTheme="majorBidi" w:hAnsiTheme="majorBidi" w:cstheme="majorBidi"/>
-              </w:rPr>
-              <w:t xml:space="preserve"> (T</w:t>
-            </w:r>
-            <w:r>
-              <w:rPr>
-                <w:rFonts w:asciiTheme="majorBidi" w:hAnsiTheme="majorBidi" w:cstheme="majorBidi"/>
-              </w:rPr>
-              <w:t>I</w:t>
-            </w:r>
-            <w:r>
-              <w:rPr>
-                <w:rFonts w:asciiTheme="majorBidi" w:hAnsiTheme="majorBidi" w:cstheme="majorBidi"/>
-              </w:rPr>
-              <w:t xml:space="preserve"> left switch)</w:t>
+              <w:t>2</w:t>
             </w:r>
           </w:p>
         </w:tc>
@@ -3290,6 +3707,26 @@
                 <w:rFonts w:asciiTheme="majorBidi" w:hAnsiTheme="majorBidi" w:cstheme="majorBidi"/>
               </w:rPr>
               <w:t>INPUT</w:t>
+            </w:r>
+          </w:p>
+        </w:tc>
+        <w:tc>
+          <w:tcPr>
+            <w:tcW w:w="3150" w:type="dxa"/>
+          </w:tcPr>
+          <w:p>
+            <w:pPr>
+              <w:spacing w:line="480" w:lineRule="auto"/>
+              <w:jc w:val="center"/>
+              <w:rPr>
+                <w:rFonts w:asciiTheme="majorBidi" w:hAnsiTheme="majorBidi" w:cstheme="majorBidi"/>
+              </w:rPr>
+            </w:pPr>
+            <w:r>
+              <w:rPr>
+                <w:rFonts w:asciiTheme="majorBidi" w:hAnsiTheme="majorBidi" w:cstheme="majorBidi"/>
+              </w:rPr>
+              <w:t>TI left switch</w:t>
             </w:r>
           </w:p>
         </w:tc>
@@ -3313,12 +3750,6 @@
               </w:rPr>
               <w:t>30</w:t>
             </w:r>
-            <w:r>
-              <w:rPr>
-                <w:rFonts w:asciiTheme="majorBidi" w:hAnsiTheme="majorBidi" w:cstheme="majorBidi"/>
-              </w:rPr>
-              <w:t xml:space="preserve"> (R1)</w:t>
-            </w:r>
           </w:p>
         </w:tc>
         <w:tc>
@@ -3338,6 +3769,26 @@
                 <w:rFonts w:asciiTheme="majorBidi" w:hAnsiTheme="majorBidi" w:cstheme="majorBidi"/>
               </w:rPr>
               <w:t>OUTPUT</w:t>
+            </w:r>
+          </w:p>
+        </w:tc>
+        <w:tc>
+          <w:tcPr>
+            <w:tcW w:w="3150" w:type="dxa"/>
+          </w:tcPr>
+          <w:p>
+            <w:pPr>
+              <w:spacing w:line="480" w:lineRule="auto"/>
+              <w:jc w:val="center"/>
+              <w:rPr>
+                <w:rFonts w:asciiTheme="majorBidi" w:hAnsiTheme="majorBidi" w:cstheme="majorBidi"/>
+              </w:rPr>
+            </w:pPr>
+            <w:r>
+              <w:rPr>
+                <w:rFonts w:asciiTheme="majorBidi" w:hAnsiTheme="majorBidi" w:cstheme="majorBidi"/>
+              </w:rPr>
+              <w:t>R1</w:t>
             </w:r>
           </w:p>
         </w:tc>
@@ -3361,12 +3812,6 @@
               </w:rPr>
               <w:t>31</w:t>
             </w:r>
-            <w:r>
-              <w:rPr>
-                <w:rFonts w:asciiTheme="majorBidi" w:hAnsiTheme="majorBidi" w:cstheme="majorBidi"/>
-              </w:rPr>
-              <w:t xml:space="preserve"> (R2)</w:t>
-            </w:r>
           </w:p>
         </w:tc>
         <w:tc>
@@ -3386,6 +3831,26 @@
                 <w:rFonts w:asciiTheme="majorBidi" w:hAnsiTheme="majorBidi" w:cstheme="majorBidi"/>
               </w:rPr>
               <w:t>OUTPUT</w:t>
+            </w:r>
+          </w:p>
+        </w:tc>
+        <w:tc>
+          <w:tcPr>
+            <w:tcW w:w="3150" w:type="dxa"/>
+          </w:tcPr>
+          <w:p>
+            <w:pPr>
+              <w:spacing w:line="480" w:lineRule="auto"/>
+              <w:jc w:val="center"/>
+              <w:rPr>
+                <w:rFonts w:asciiTheme="majorBidi" w:hAnsiTheme="majorBidi" w:cstheme="majorBidi"/>
+              </w:rPr>
+            </w:pPr>
+            <w:r>
+              <w:rPr>
+                <w:rFonts w:asciiTheme="majorBidi" w:hAnsiTheme="majorBidi" w:cstheme="majorBidi"/>
+              </w:rPr>
+              <w:t>R2</w:t>
             </w:r>
           </w:p>
         </w:tc>
@@ -3409,12 +3874,6 @@
               </w:rPr>
               <w:t>32</w:t>
             </w:r>
-            <w:r>
-              <w:rPr>
-                <w:rFonts w:asciiTheme="majorBidi" w:hAnsiTheme="majorBidi" w:cstheme="majorBidi"/>
-              </w:rPr>
-              <w:t xml:space="preserve"> (R3)</w:t>
-            </w:r>
           </w:p>
         </w:tc>
         <w:tc>
@@ -3434,6 +3893,26 @@
                 <w:rFonts w:asciiTheme="majorBidi" w:hAnsiTheme="majorBidi" w:cstheme="majorBidi"/>
               </w:rPr>
               <w:t>OUTPUT</w:t>
+            </w:r>
+          </w:p>
+        </w:tc>
+        <w:tc>
+          <w:tcPr>
+            <w:tcW w:w="3150" w:type="dxa"/>
+          </w:tcPr>
+          <w:p>
+            <w:pPr>
+              <w:spacing w:line="480" w:lineRule="auto"/>
+              <w:jc w:val="center"/>
+              <w:rPr>
+                <w:rFonts w:asciiTheme="majorBidi" w:hAnsiTheme="majorBidi" w:cstheme="majorBidi"/>
+              </w:rPr>
+            </w:pPr>
+            <w:r>
+              <w:rPr>
+                <w:rFonts w:asciiTheme="majorBidi" w:hAnsiTheme="majorBidi" w:cstheme="majorBidi"/>
+              </w:rPr>
+              <w:t>R3</w:t>
             </w:r>
           </w:p>
         </w:tc>
@@ -3457,12 +3936,6 @@
               </w:rPr>
               <w:t>33</w:t>
             </w:r>
-            <w:r>
-              <w:rPr>
-                <w:rFonts w:asciiTheme="majorBidi" w:hAnsiTheme="majorBidi" w:cstheme="majorBidi"/>
-              </w:rPr>
-              <w:t xml:space="preserve"> (R4)</w:t>
-            </w:r>
           </w:p>
         </w:tc>
         <w:tc>
@@ -3482,6 +3955,26 @@
                 <w:rFonts w:asciiTheme="majorBidi" w:hAnsiTheme="majorBidi" w:cstheme="majorBidi"/>
               </w:rPr>
               <w:t>OUTPUT</w:t>
+            </w:r>
+          </w:p>
+        </w:tc>
+        <w:tc>
+          <w:tcPr>
+            <w:tcW w:w="3150" w:type="dxa"/>
+          </w:tcPr>
+          <w:p>
+            <w:pPr>
+              <w:spacing w:line="480" w:lineRule="auto"/>
+              <w:jc w:val="center"/>
+              <w:rPr>
+                <w:rFonts w:asciiTheme="majorBidi" w:hAnsiTheme="majorBidi" w:cstheme="majorBidi"/>
+              </w:rPr>
+            </w:pPr>
+            <w:r>
+              <w:rPr>
+                <w:rFonts w:asciiTheme="majorBidi" w:hAnsiTheme="majorBidi" w:cstheme="majorBidi"/>
+              </w:rPr>
+              <w:t>R4</w:t>
             </w:r>
           </w:p>
         </w:tc>
@@ -3505,12 +3998,6 @@
               </w:rPr>
               <w:t>34</w:t>
             </w:r>
-            <w:r>
-              <w:rPr>
-                <w:rFonts w:asciiTheme="majorBidi" w:hAnsiTheme="majorBidi" w:cstheme="majorBidi"/>
-              </w:rPr>
-              <w:t xml:space="preserve"> (R5)</w:t>
-            </w:r>
           </w:p>
         </w:tc>
         <w:tc>
@@ -3530,6 +4017,26 @@
                 <w:rFonts w:asciiTheme="majorBidi" w:hAnsiTheme="majorBidi" w:cstheme="majorBidi"/>
               </w:rPr>
               <w:t>OUTPUT</w:t>
+            </w:r>
+          </w:p>
+        </w:tc>
+        <w:tc>
+          <w:tcPr>
+            <w:tcW w:w="3150" w:type="dxa"/>
+          </w:tcPr>
+          <w:p>
+            <w:pPr>
+              <w:spacing w:line="480" w:lineRule="auto"/>
+              <w:jc w:val="center"/>
+              <w:rPr>
+                <w:rFonts w:asciiTheme="majorBidi" w:hAnsiTheme="majorBidi" w:cstheme="majorBidi"/>
+              </w:rPr>
+            </w:pPr>
+            <w:r>
+              <w:rPr>
+                <w:rFonts w:asciiTheme="majorBidi" w:hAnsiTheme="majorBidi" w:cstheme="majorBidi"/>
+              </w:rPr>
+              <w:t>R5</w:t>
             </w:r>
           </w:p>
         </w:tc>
@@ -3553,12 +4060,6 @@
               </w:rPr>
               <w:t>35</w:t>
             </w:r>
-            <w:r>
-              <w:rPr>
-                <w:rFonts w:asciiTheme="majorBidi" w:hAnsiTheme="majorBidi" w:cstheme="majorBidi"/>
-              </w:rPr>
-              <w:t xml:space="preserve"> (R6)</w:t>
-            </w:r>
           </w:p>
         </w:tc>
         <w:tc>
@@ -3578,6 +4079,26 @@
                 <w:rFonts w:asciiTheme="majorBidi" w:hAnsiTheme="majorBidi" w:cstheme="majorBidi"/>
               </w:rPr>
               <w:t>OUTPUT</w:t>
+            </w:r>
+          </w:p>
+        </w:tc>
+        <w:tc>
+          <w:tcPr>
+            <w:tcW w:w="3150" w:type="dxa"/>
+          </w:tcPr>
+          <w:p>
+            <w:pPr>
+              <w:spacing w:line="480" w:lineRule="auto"/>
+              <w:jc w:val="center"/>
+              <w:rPr>
+                <w:rFonts w:asciiTheme="majorBidi" w:hAnsiTheme="majorBidi" w:cstheme="majorBidi"/>
+              </w:rPr>
+            </w:pPr>
+            <w:r>
+              <w:rPr>
+                <w:rFonts w:asciiTheme="majorBidi" w:hAnsiTheme="majorBidi" w:cstheme="majorBidi"/>
+              </w:rPr>
+              <w:t>R6</w:t>
             </w:r>
           </w:p>
         </w:tc>
@@ -3601,12 +4122,6 @@
               </w:rPr>
               <w:t>36</w:t>
             </w:r>
-            <w:r>
-              <w:rPr>
-                <w:rFonts w:asciiTheme="majorBidi" w:hAnsiTheme="majorBidi" w:cstheme="majorBidi"/>
-              </w:rPr>
-              <w:t xml:space="preserve"> (MODE switch)</w:t>
-            </w:r>
           </w:p>
         </w:tc>
         <w:tc>
@@ -3626,6 +4141,26 @@
                 <w:rFonts w:asciiTheme="majorBidi" w:hAnsiTheme="majorBidi" w:cstheme="majorBidi"/>
               </w:rPr>
               <w:t>INPUT</w:t>
+            </w:r>
+          </w:p>
+        </w:tc>
+        <w:tc>
+          <w:tcPr>
+            <w:tcW w:w="3150" w:type="dxa"/>
+          </w:tcPr>
+          <w:p>
+            <w:pPr>
+              <w:spacing w:line="480" w:lineRule="auto"/>
+              <w:jc w:val="center"/>
+              <w:rPr>
+                <w:rFonts w:asciiTheme="majorBidi" w:hAnsiTheme="majorBidi" w:cstheme="majorBidi"/>
+              </w:rPr>
+            </w:pPr>
+            <w:r>
+              <w:rPr>
+                <w:rFonts w:asciiTheme="majorBidi" w:hAnsiTheme="majorBidi" w:cstheme="majorBidi"/>
+              </w:rPr>
+              <w:t>MODE switch</w:t>
             </w:r>
           </w:p>
         </w:tc>
@@ -3649,12 +4184,6 @@
               </w:rPr>
               <w:t>37</w:t>
             </w:r>
-            <w:r>
-              <w:rPr>
-                <w:rFonts w:asciiTheme="majorBidi" w:hAnsiTheme="majorBidi" w:cstheme="majorBidi"/>
-              </w:rPr>
-              <w:t xml:space="preserve"> (Tail switch)</w:t>
-            </w:r>
           </w:p>
         </w:tc>
         <w:tc>
@@ -3674,6 +4203,26 @@
                 <w:rFonts w:asciiTheme="majorBidi" w:hAnsiTheme="majorBidi" w:cstheme="majorBidi"/>
               </w:rPr>
               <w:t>INPUT</w:t>
+            </w:r>
+          </w:p>
+        </w:tc>
+        <w:tc>
+          <w:tcPr>
+            <w:tcW w:w="3150" w:type="dxa"/>
+          </w:tcPr>
+          <w:p>
+            <w:pPr>
+              <w:spacing w:line="480" w:lineRule="auto"/>
+              <w:jc w:val="center"/>
+              <w:rPr>
+                <w:rFonts w:asciiTheme="majorBidi" w:hAnsiTheme="majorBidi" w:cstheme="majorBidi"/>
+              </w:rPr>
+            </w:pPr>
+            <w:r>
+              <w:rPr>
+                <w:rFonts w:asciiTheme="majorBidi" w:hAnsiTheme="majorBidi" w:cstheme="majorBidi"/>
+              </w:rPr>
+              <w:t>Tail switch</w:t>
             </w:r>
           </w:p>
         </w:tc>
@@ -3695,7 +4244,47 @@
               <w:rPr>
                 <w:rFonts w:asciiTheme="majorBidi" w:hAnsiTheme="majorBidi" w:cstheme="majorBidi"/>
               </w:rPr>
-              <w:t xml:space="preserve">40 (Tail </w:t>
+              <w:t>40</w:t>
+            </w:r>
+          </w:p>
+        </w:tc>
+        <w:tc>
+          <w:tcPr>
+            <w:tcW w:w="3150" w:type="dxa"/>
+          </w:tcPr>
+          <w:p>
+            <w:pPr>
+              <w:spacing w:line="480" w:lineRule="auto"/>
+              <w:jc w:val="center"/>
+              <w:rPr>
+                <w:rFonts w:asciiTheme="majorBidi" w:hAnsiTheme="majorBidi" w:cstheme="majorBidi"/>
+              </w:rPr>
+            </w:pPr>
+            <w:r>
+              <w:rPr>
+                <w:rFonts w:asciiTheme="majorBidi" w:hAnsiTheme="majorBidi" w:cstheme="majorBidi"/>
+              </w:rPr>
+              <w:t>OUTPUT</w:t>
+            </w:r>
+          </w:p>
+        </w:tc>
+        <w:tc>
+          <w:tcPr>
+            <w:tcW w:w="3150" w:type="dxa"/>
+          </w:tcPr>
+          <w:p>
+            <w:pPr>
+              <w:spacing w:line="480" w:lineRule="auto"/>
+              <w:jc w:val="center"/>
+              <w:rPr>
+                <w:rFonts w:asciiTheme="majorBidi" w:hAnsiTheme="majorBidi" w:cstheme="majorBidi"/>
+              </w:rPr>
+            </w:pPr>
+            <w:r>
+              <w:rPr>
+                <w:rFonts w:asciiTheme="majorBidi" w:hAnsiTheme="majorBidi" w:cstheme="majorBidi"/>
+              </w:rPr>
+              <w:t xml:space="preserve">Tail </w:t>
             </w:r>
             <w:proofErr w:type="spellStart"/>
             <w:r>
@@ -3705,32 +4294,6 @@
               <w:t>Leds</w:t>
             </w:r>
             <w:proofErr w:type="spellEnd"/>
-            <w:r>
-              <w:rPr>
-                <w:rFonts w:asciiTheme="majorBidi" w:hAnsiTheme="majorBidi" w:cstheme="majorBidi"/>
-              </w:rPr>
-              <w:t>)</w:t>
-            </w:r>
-          </w:p>
-        </w:tc>
-        <w:tc>
-          <w:tcPr>
-            <w:tcW w:w="3150" w:type="dxa"/>
-          </w:tcPr>
-          <w:p>
-            <w:pPr>
-              <w:spacing w:line="480" w:lineRule="auto"/>
-              <w:jc w:val="center"/>
-              <w:rPr>
-                <w:rFonts w:asciiTheme="majorBidi" w:hAnsiTheme="majorBidi" w:cstheme="majorBidi"/>
-              </w:rPr>
-            </w:pPr>
-            <w:r>
-              <w:rPr>
-                <w:rFonts w:asciiTheme="majorBidi" w:hAnsiTheme="majorBidi" w:cstheme="majorBidi"/>
-              </w:rPr>
-              <w:t>OUTPUT</w:t>
-            </w:r>
           </w:p>
         </w:tc>
       </w:tr>
@@ -4122,12 +4685,7 @@
       </w:pPr>
     </w:p>
     <w:sectPr>
-      <w:headerReference w:type="even" r:id="rId11"/>
-      <w:headerReference w:type="default" r:id="rId12"/>
-      <w:footerReference w:type="even" r:id="rId13"/>
-      <w:footerReference w:type="default" r:id="rId14"/>
-      <w:headerReference w:type="first" r:id="rId15"/>
-      <w:footerReference w:type="first" r:id="rId16"/>
+      <w:headerReference w:type="default" r:id="rId10"/>
       <w:pgSz w:w="12240" w:h="15840"/>
       <w:pgMar w:top="1440" w:right="1440" w:bottom="1440" w:left="1440" w:header="720" w:footer="720" w:gutter="0"/>
       <w:pgBorders w:offsetFrom="page">
@@ -4144,7 +4702,7 @@
 </file>
 
 <file path=word/endnotes.xml><?xml version="1.0" encoding="utf-8"?>
-<w:endnotes xmlns:wpc="http://schemas.microsoft.com/office/word/2010/wordprocessingCanvas" xmlns:mc="http://schemas.openxmlformats.org/markup-compatibility/2006" xmlns:o="urn:schemas-microsoft-com:office:office" xmlns:r="http://schemas.openxmlformats.org/officeDocument/2006/relationships" xmlns:m="http://schemas.openxmlformats.org/officeDocument/2006/math" xmlns:v="urn:schemas-microsoft-com:vml" xmlns:wp14="http://schemas.microsoft.com/office/word/2010/wordprocessingDrawing" xmlns:wp="http://schemas.openxmlformats.org/drawingml/2006/wordprocessingDrawing" xmlns:w10="urn:schemas-microsoft-com:office:word" xmlns:w="http://schemas.openxmlformats.org/wordprocessingml/2006/main" xmlns:w14="http://schemas.microsoft.com/office/word/2010/wordml" xmlns:wpg="http://schemas.microsoft.com/office/word/2010/wordprocessingGroup" xmlns:wpi="http://schemas.microsoft.com/office/word/2010/wordprocessingInk" xmlns:wne="http://schemas.microsoft.com/office/word/2006/wordml" xmlns:wps="http://schemas.microsoft.com/office/word/2010/wordprocessingShape" mc:Ignorable="w14 wp14">
+<w:endnotes xmlns:wpc="http://schemas.microsoft.com/office/word/2010/wordprocessingCanvas" xmlns:cx="http://schemas.microsoft.com/office/drawing/2014/chartex" xmlns:cx1="http://schemas.microsoft.com/office/drawing/2015/9/8/chartex" xmlns:cx2="http://schemas.microsoft.com/office/drawing/2015/10/21/chartex" xmlns:cx3="http://schemas.microsoft.com/office/drawing/2016/5/9/chartex" xmlns:cx4="http://schemas.microsoft.com/office/drawing/2016/5/10/chartex" xmlns:cx5="http://schemas.microsoft.com/office/drawing/2016/5/11/chartex" xmlns:cx6="http://schemas.microsoft.com/office/drawing/2016/5/12/chartex" xmlns:cx7="http://schemas.microsoft.com/office/drawing/2016/5/13/chartex" xmlns:cx8="http://schemas.microsoft.com/office/drawing/2016/5/14/chartex" xmlns:mc="http://schemas.openxmlformats.org/markup-compatibility/2006" xmlns:aink="http://schemas.microsoft.com/office/drawing/2016/ink" xmlns:am3d="http://schemas.microsoft.com/office/drawing/2017/model3d" xmlns:o="urn:schemas-microsoft-com:office:office" xmlns:r="http://schemas.openxmlformats.org/officeDocument/2006/relationships" xmlns:m="http://schemas.openxmlformats.org/officeDocument/2006/math" xmlns:v="urn:schemas-microsoft-com:vml" xmlns:wp14="http://schemas.microsoft.com/office/word/2010/wordprocessingDrawing" xmlns:wp="http://schemas.openxmlformats.org/drawingml/2006/wordprocessingDrawing" xmlns:w10="urn:schemas-microsoft-com:office:word" xmlns:w="http://schemas.openxmlformats.org/wordprocessingml/2006/main" xmlns:w14="http://schemas.microsoft.com/office/word/2010/wordml" xmlns:w15="http://schemas.microsoft.com/office/word/2012/wordml" xmlns:w16cid="http://schemas.microsoft.com/office/word/2016/wordml/cid" xmlns:w16se="http://schemas.microsoft.com/office/word/2015/wordml/symex" xmlns:wpg="http://schemas.microsoft.com/office/word/2010/wordprocessingGroup" xmlns:wpi="http://schemas.microsoft.com/office/word/2010/wordprocessingInk" xmlns:wne="http://schemas.microsoft.com/office/word/2006/wordml" xmlns:wps="http://schemas.microsoft.com/office/word/2010/wordprocessingShape" mc:Ignorable="w14 w15 w16se w16cid wp14">
   <w:endnote w:type="separator" w:id="-1">
     <w:p>
       <w:pPr>
@@ -4168,38 +4726,8 @@
 </w:endnotes>
 </file>
 
-<file path=word/footer1.xml><?xml version="1.0" encoding="utf-8"?>
-<w:ftr xmlns:wpc="http://schemas.microsoft.com/office/word/2010/wordprocessingCanvas" xmlns:mc="http://schemas.openxmlformats.org/markup-compatibility/2006" xmlns:o="urn:schemas-microsoft-com:office:office" xmlns:r="http://schemas.openxmlformats.org/officeDocument/2006/relationships" xmlns:m="http://schemas.openxmlformats.org/officeDocument/2006/math" xmlns:v="urn:schemas-microsoft-com:vml" xmlns:wp14="http://schemas.microsoft.com/office/word/2010/wordprocessingDrawing" xmlns:wp="http://schemas.openxmlformats.org/drawingml/2006/wordprocessingDrawing" xmlns:w10="urn:schemas-microsoft-com:office:word" xmlns:w="http://schemas.openxmlformats.org/wordprocessingml/2006/main" xmlns:w14="http://schemas.microsoft.com/office/word/2010/wordml" xmlns:wpg="http://schemas.microsoft.com/office/word/2010/wordprocessingGroup" xmlns:wpi="http://schemas.microsoft.com/office/word/2010/wordprocessingInk" xmlns:wne="http://schemas.microsoft.com/office/word/2006/wordml" xmlns:wps="http://schemas.microsoft.com/office/word/2010/wordprocessingShape" mc:Ignorable="w14 wp14">
-  <w:p>
-    <w:pPr>
-      <w:pStyle w:val="Footer"/>
-    </w:pPr>
-  </w:p>
-</w:ftr>
-</file>
-
-<file path=word/footer2.xml><?xml version="1.0" encoding="utf-8"?>
-<w:ftr xmlns:wpc="http://schemas.microsoft.com/office/word/2010/wordprocessingCanvas" xmlns:mc="http://schemas.openxmlformats.org/markup-compatibility/2006" xmlns:o="urn:schemas-microsoft-com:office:office" xmlns:r="http://schemas.openxmlformats.org/officeDocument/2006/relationships" xmlns:m="http://schemas.openxmlformats.org/officeDocument/2006/math" xmlns:v="urn:schemas-microsoft-com:vml" xmlns:wp14="http://schemas.microsoft.com/office/word/2010/wordprocessingDrawing" xmlns:wp="http://schemas.openxmlformats.org/drawingml/2006/wordprocessingDrawing" xmlns:w10="urn:schemas-microsoft-com:office:word" xmlns:w="http://schemas.openxmlformats.org/wordprocessingml/2006/main" xmlns:w14="http://schemas.microsoft.com/office/word/2010/wordml" xmlns:wpg="http://schemas.microsoft.com/office/word/2010/wordprocessingGroup" xmlns:wpi="http://schemas.microsoft.com/office/word/2010/wordprocessingInk" xmlns:wne="http://schemas.microsoft.com/office/word/2006/wordml" xmlns:wps="http://schemas.microsoft.com/office/word/2010/wordprocessingShape" mc:Ignorable="w14 wp14">
-  <w:p>
-    <w:pPr>
-      <w:pStyle w:val="Footer"/>
-    </w:pPr>
-  </w:p>
-</w:ftr>
-</file>
-
-<file path=word/footer3.xml><?xml version="1.0" encoding="utf-8"?>
-<w:ftr xmlns:wpc="http://schemas.microsoft.com/office/word/2010/wordprocessingCanvas" xmlns:mc="http://schemas.openxmlformats.org/markup-compatibility/2006" xmlns:o="urn:schemas-microsoft-com:office:office" xmlns:r="http://schemas.openxmlformats.org/officeDocument/2006/relationships" xmlns:m="http://schemas.openxmlformats.org/officeDocument/2006/math" xmlns:v="urn:schemas-microsoft-com:vml" xmlns:wp14="http://schemas.microsoft.com/office/word/2010/wordprocessingDrawing" xmlns:wp="http://schemas.openxmlformats.org/drawingml/2006/wordprocessingDrawing" xmlns:w10="urn:schemas-microsoft-com:office:word" xmlns:w="http://schemas.openxmlformats.org/wordprocessingml/2006/main" xmlns:w14="http://schemas.microsoft.com/office/word/2010/wordml" xmlns:wpg="http://schemas.microsoft.com/office/word/2010/wordprocessingGroup" xmlns:wpi="http://schemas.microsoft.com/office/word/2010/wordprocessingInk" xmlns:wne="http://schemas.microsoft.com/office/word/2006/wordml" xmlns:wps="http://schemas.microsoft.com/office/word/2010/wordprocessingShape" mc:Ignorable="w14 wp14">
-  <w:p>
-    <w:pPr>
-      <w:pStyle w:val="Footer"/>
-    </w:pPr>
-  </w:p>
-</w:ftr>
-</file>
-
 <file path=word/footnotes.xml><?xml version="1.0" encoding="utf-8"?>
-<w:footnotes xmlns:wpc="http://schemas.microsoft.com/office/word/2010/wordprocessingCanvas" xmlns:mc="http://schemas.openxmlformats.org/markup-compatibility/2006" xmlns:o="urn:schemas-microsoft-com:office:office" xmlns:r="http://schemas.openxmlformats.org/officeDocument/2006/relationships" xmlns:m="http://schemas.openxmlformats.org/officeDocument/2006/math" xmlns:v="urn:schemas-microsoft-com:vml" xmlns:wp14="http://schemas.microsoft.com/office/word/2010/wordprocessingDrawing" xmlns:wp="http://schemas.openxmlformats.org/drawingml/2006/wordprocessingDrawing" xmlns:w10="urn:schemas-microsoft-com:office:word" xmlns:w="http://schemas.openxmlformats.org/wordprocessingml/2006/main" xmlns:w14="http://schemas.microsoft.com/office/word/2010/wordml" xmlns:wpg="http://schemas.microsoft.com/office/word/2010/wordprocessingGroup" xmlns:wpi="http://schemas.microsoft.com/office/word/2010/wordprocessingInk" xmlns:wne="http://schemas.microsoft.com/office/word/2006/wordml" xmlns:wps="http://schemas.microsoft.com/office/word/2010/wordprocessingShape" mc:Ignorable="w14 wp14">
+<w:footnotes xmlns:wpc="http://schemas.microsoft.com/office/word/2010/wordprocessingCanvas" xmlns:cx="http://schemas.microsoft.com/office/drawing/2014/chartex" xmlns:cx1="http://schemas.microsoft.com/office/drawing/2015/9/8/chartex" xmlns:cx2="http://schemas.microsoft.com/office/drawing/2015/10/21/chartex" xmlns:cx3="http://schemas.microsoft.com/office/drawing/2016/5/9/chartex" xmlns:cx4="http://schemas.microsoft.com/office/drawing/2016/5/10/chartex" xmlns:cx5="http://schemas.microsoft.com/office/drawing/2016/5/11/chartex" xmlns:cx6="http://schemas.microsoft.com/office/drawing/2016/5/12/chartex" xmlns:cx7="http://schemas.microsoft.com/office/drawing/2016/5/13/chartex" xmlns:cx8="http://schemas.microsoft.com/office/drawing/2016/5/14/chartex" xmlns:mc="http://schemas.openxmlformats.org/markup-compatibility/2006" xmlns:aink="http://schemas.microsoft.com/office/drawing/2016/ink" xmlns:am3d="http://schemas.microsoft.com/office/drawing/2017/model3d" xmlns:o="urn:schemas-microsoft-com:office:office" xmlns:r="http://schemas.openxmlformats.org/officeDocument/2006/relationships" xmlns:m="http://schemas.openxmlformats.org/officeDocument/2006/math" xmlns:v="urn:schemas-microsoft-com:vml" xmlns:wp14="http://schemas.microsoft.com/office/word/2010/wordprocessingDrawing" xmlns:wp="http://schemas.openxmlformats.org/drawingml/2006/wordprocessingDrawing" xmlns:w10="urn:schemas-microsoft-com:office:word" xmlns:w="http://schemas.openxmlformats.org/wordprocessingml/2006/main" xmlns:w14="http://schemas.microsoft.com/office/word/2010/wordml" xmlns:w15="http://schemas.microsoft.com/office/word/2012/wordml" xmlns:w16cid="http://schemas.microsoft.com/office/word/2016/wordml/cid" xmlns:w16se="http://schemas.microsoft.com/office/word/2015/wordml/symex" xmlns:wpg="http://schemas.microsoft.com/office/word/2010/wordprocessingGroup" xmlns:wpi="http://schemas.microsoft.com/office/word/2010/wordprocessingInk" xmlns:wne="http://schemas.microsoft.com/office/word/2006/wordml" xmlns:wps="http://schemas.microsoft.com/office/word/2010/wordprocessingShape" mc:Ignorable="w14 w15 w16se w16cid wp14">
   <w:footnote w:type="separator" w:id="-1">
     <w:p>
       <w:pPr>
@@ -4224,17 +4752,7 @@
 </file>
 
 <file path=word/header1.xml><?xml version="1.0" encoding="utf-8"?>
-<w:hdr xmlns:wpc="http://schemas.microsoft.com/office/word/2010/wordprocessingCanvas" xmlns:mc="http://schemas.openxmlformats.org/markup-compatibility/2006" xmlns:o="urn:schemas-microsoft-com:office:office" xmlns:r="http://schemas.openxmlformats.org/officeDocument/2006/relationships" xmlns:m="http://schemas.openxmlformats.org/officeDocument/2006/math" xmlns:v="urn:schemas-microsoft-com:vml" xmlns:wp14="http://schemas.microsoft.com/office/word/2010/wordprocessingDrawing" xmlns:wp="http://schemas.openxmlformats.org/drawingml/2006/wordprocessingDrawing" xmlns:w10="urn:schemas-microsoft-com:office:word" xmlns:w="http://schemas.openxmlformats.org/wordprocessingml/2006/main" xmlns:w14="http://schemas.microsoft.com/office/word/2010/wordml" xmlns:wpg="http://schemas.microsoft.com/office/word/2010/wordprocessingGroup" xmlns:wpi="http://schemas.microsoft.com/office/word/2010/wordprocessingInk" xmlns:wne="http://schemas.microsoft.com/office/word/2006/wordml" xmlns:wps="http://schemas.microsoft.com/office/word/2010/wordprocessingShape" mc:Ignorable="w14 wp14">
-  <w:p>
-    <w:pPr>
-      <w:pStyle w:val="Header"/>
-    </w:pPr>
-  </w:p>
-</w:hdr>
-</file>
-
-<file path=word/header2.xml><?xml version="1.0" encoding="utf-8"?>
-<w:hdr xmlns:wpc="http://schemas.microsoft.com/office/word/2010/wordprocessingCanvas" xmlns:mc="http://schemas.openxmlformats.org/markup-compatibility/2006" xmlns:o="urn:schemas-microsoft-com:office:office" xmlns:r="http://schemas.openxmlformats.org/officeDocument/2006/relationships" xmlns:m="http://schemas.openxmlformats.org/officeDocument/2006/math" xmlns:v="urn:schemas-microsoft-com:vml" xmlns:wp14="http://schemas.microsoft.com/office/word/2010/wordprocessingDrawing" xmlns:wp="http://schemas.openxmlformats.org/drawingml/2006/wordprocessingDrawing" xmlns:w10="urn:schemas-microsoft-com:office:word" xmlns:w="http://schemas.openxmlformats.org/wordprocessingml/2006/main" xmlns:w14="http://schemas.microsoft.com/office/word/2010/wordml" xmlns:wpg="http://schemas.microsoft.com/office/word/2010/wordprocessingGroup" xmlns:wpi="http://schemas.microsoft.com/office/word/2010/wordprocessingInk" xmlns:wne="http://schemas.microsoft.com/office/word/2006/wordml" xmlns:wps="http://schemas.microsoft.com/office/word/2010/wordprocessingShape" mc:Ignorable="w14 wp14">
+<w:hdr xmlns:wpc="http://schemas.microsoft.com/office/word/2010/wordprocessingCanvas" xmlns:cx="http://schemas.microsoft.com/office/drawing/2014/chartex" xmlns:cx1="http://schemas.microsoft.com/office/drawing/2015/9/8/chartex" xmlns:cx2="http://schemas.microsoft.com/office/drawing/2015/10/21/chartex" xmlns:cx3="http://schemas.microsoft.com/office/drawing/2016/5/9/chartex" xmlns:cx4="http://schemas.microsoft.com/office/drawing/2016/5/10/chartex" xmlns:cx5="http://schemas.microsoft.com/office/drawing/2016/5/11/chartex" xmlns:cx6="http://schemas.microsoft.com/office/drawing/2016/5/12/chartex" xmlns:cx7="http://schemas.microsoft.com/office/drawing/2016/5/13/chartex" xmlns:cx8="http://schemas.microsoft.com/office/drawing/2016/5/14/chartex" xmlns:mc="http://schemas.openxmlformats.org/markup-compatibility/2006" xmlns:aink="http://schemas.microsoft.com/office/drawing/2016/ink" xmlns:am3d="http://schemas.microsoft.com/office/drawing/2017/model3d" xmlns:o="urn:schemas-microsoft-com:office:office" xmlns:r="http://schemas.openxmlformats.org/officeDocument/2006/relationships" xmlns:m="http://schemas.openxmlformats.org/officeDocument/2006/math" xmlns:v="urn:schemas-microsoft-com:vml" xmlns:wp14="http://schemas.microsoft.com/office/word/2010/wordprocessingDrawing" xmlns:wp="http://schemas.openxmlformats.org/drawingml/2006/wordprocessingDrawing" xmlns:w10="urn:schemas-microsoft-com:office:word" xmlns:w="http://schemas.openxmlformats.org/wordprocessingml/2006/main" xmlns:w14="http://schemas.microsoft.com/office/word/2010/wordml" xmlns:w15="http://schemas.microsoft.com/office/word/2012/wordml" xmlns:w16cid="http://schemas.microsoft.com/office/word/2016/wordml/cid" xmlns:w16se="http://schemas.microsoft.com/office/word/2015/wordml/symex" xmlns:wpg="http://schemas.microsoft.com/office/word/2010/wordprocessingGroup" xmlns:wpi="http://schemas.microsoft.com/office/word/2010/wordprocessingInk" xmlns:wne="http://schemas.microsoft.com/office/word/2006/wordml" xmlns:wps="http://schemas.microsoft.com/office/word/2010/wordprocessingShape" mc:Ignorable="w14 w15 w16se w16cid wp14">
   <w:tbl>
     <w:tblPr>
       <w:tblStyle w:val="TableGrid"/>
@@ -4294,7 +4812,16 @@
               <w:szCs w:val="24"/>
               <w:u w:val="single"/>
             </w:rPr>
-            <w:t>Version 1.5</w:t>
+            <w:t>Version 1.</w:t>
+          </w:r>
+          <w:r>
+            <w:rPr>
+              <w:rFonts w:asciiTheme="majorBidi" w:hAnsiTheme="majorBidi"/>
+              <w:sz w:val="24"/>
+              <w:szCs w:val="24"/>
+              <w:u w:val="single"/>
+            </w:rPr>
+            <w:t>6</w:t>
           </w:r>
         </w:p>
       </w:tc>
@@ -4357,7 +4884,16 @@
               <w:szCs w:val="24"/>
               <w:u w:val="single"/>
             </w:rPr>
-            <w:t>10</w:t>
+            <w:t>1</w:t>
+          </w:r>
+          <w:r>
+            <w:rPr>
+              <w:rFonts w:asciiTheme="majorBidi" w:hAnsiTheme="majorBidi"/>
+              <w:sz w:val="24"/>
+              <w:szCs w:val="24"/>
+              <w:u w:val="single"/>
+            </w:rPr>
+            <w:t>5</w:t>
           </w:r>
           <w:r>
             <w:rPr>
@@ -4384,19 +4920,9 @@
 </w:hdr>
 </file>
 
-<file path=word/header3.xml><?xml version="1.0" encoding="utf-8"?>
-<w:hdr xmlns:wpc="http://schemas.microsoft.com/office/word/2010/wordprocessingCanvas" xmlns:mc="http://schemas.openxmlformats.org/markup-compatibility/2006" xmlns:o="urn:schemas-microsoft-com:office:office" xmlns:r="http://schemas.openxmlformats.org/officeDocument/2006/relationships" xmlns:m="http://schemas.openxmlformats.org/officeDocument/2006/math" xmlns:v="urn:schemas-microsoft-com:vml" xmlns:wp14="http://schemas.microsoft.com/office/word/2010/wordprocessingDrawing" xmlns:wp="http://schemas.openxmlformats.org/drawingml/2006/wordprocessingDrawing" xmlns:w10="urn:schemas-microsoft-com:office:word" xmlns:w="http://schemas.openxmlformats.org/wordprocessingml/2006/main" xmlns:w14="http://schemas.microsoft.com/office/word/2010/wordml" xmlns:wpg="http://schemas.microsoft.com/office/word/2010/wordprocessingGroup" xmlns:wpi="http://schemas.microsoft.com/office/word/2010/wordprocessingInk" xmlns:wne="http://schemas.microsoft.com/office/word/2006/wordml" xmlns:wps="http://schemas.microsoft.com/office/word/2010/wordprocessingShape" mc:Ignorable="w14 wp14">
-  <w:p>
-    <w:pPr>
-      <w:pStyle w:val="Header"/>
-    </w:pPr>
-  </w:p>
-</w:hdr>
-</file>
-
 <file path=word/numbering.xml><?xml version="1.0" encoding="utf-8"?>
-<w:numbering xmlns:wpc="http://schemas.microsoft.com/office/word/2010/wordprocessingCanvas" xmlns:mc="http://schemas.openxmlformats.org/markup-compatibility/2006" xmlns:o="urn:schemas-microsoft-com:office:office" xmlns:r="http://schemas.openxmlformats.org/officeDocument/2006/relationships" xmlns:m="http://schemas.openxmlformats.org/officeDocument/2006/math" xmlns:v="urn:schemas-microsoft-com:vml" xmlns:wp14="http://schemas.microsoft.com/office/word/2010/wordprocessingDrawing" xmlns:wp="http://schemas.openxmlformats.org/drawingml/2006/wordprocessingDrawing" xmlns:w10="urn:schemas-microsoft-com:office:word" xmlns:w="http://schemas.openxmlformats.org/wordprocessingml/2006/main" xmlns:w14="http://schemas.microsoft.com/office/word/2010/wordml" xmlns:wpg="http://schemas.microsoft.com/office/word/2010/wordprocessingGroup" xmlns:wpi="http://schemas.microsoft.com/office/word/2010/wordprocessingInk" xmlns:wne="http://schemas.microsoft.com/office/word/2006/wordml" xmlns:wps="http://schemas.microsoft.com/office/word/2010/wordprocessingShape" mc:Ignorable="w14 wp14">
-  <w:abstractNum w:abstractNumId="0">
+<w:numbering xmlns:wpc="http://schemas.microsoft.com/office/word/2010/wordprocessingCanvas" xmlns:cx="http://schemas.microsoft.com/office/drawing/2014/chartex" xmlns:cx1="http://schemas.microsoft.com/office/drawing/2015/9/8/chartex" xmlns:cx2="http://schemas.microsoft.com/office/drawing/2015/10/21/chartex" xmlns:cx3="http://schemas.microsoft.com/office/drawing/2016/5/9/chartex" xmlns:cx4="http://schemas.microsoft.com/office/drawing/2016/5/10/chartex" xmlns:cx5="http://schemas.microsoft.com/office/drawing/2016/5/11/chartex" xmlns:cx6="http://schemas.microsoft.com/office/drawing/2016/5/12/chartex" xmlns:cx7="http://schemas.microsoft.com/office/drawing/2016/5/13/chartex" xmlns:cx8="http://schemas.microsoft.com/office/drawing/2016/5/14/chartex" xmlns:mc="http://schemas.openxmlformats.org/markup-compatibility/2006" xmlns:aink="http://schemas.microsoft.com/office/drawing/2016/ink" xmlns:am3d="http://schemas.microsoft.com/office/drawing/2017/model3d" xmlns:o="urn:schemas-microsoft-com:office:office" xmlns:r="http://schemas.openxmlformats.org/officeDocument/2006/relationships" xmlns:m="http://schemas.openxmlformats.org/officeDocument/2006/math" xmlns:v="urn:schemas-microsoft-com:vml" xmlns:wp14="http://schemas.microsoft.com/office/word/2010/wordprocessingDrawing" xmlns:wp="http://schemas.openxmlformats.org/drawingml/2006/wordprocessingDrawing" xmlns:w10="urn:schemas-microsoft-com:office:word" xmlns:w="http://schemas.openxmlformats.org/wordprocessingml/2006/main" xmlns:w14="http://schemas.microsoft.com/office/word/2010/wordml" xmlns:w15="http://schemas.microsoft.com/office/word/2012/wordml" xmlns:w16cid="http://schemas.microsoft.com/office/word/2016/wordml/cid" xmlns:w16se="http://schemas.microsoft.com/office/word/2015/wordml/symex" xmlns:wpg="http://schemas.microsoft.com/office/word/2010/wordprocessingGroup" xmlns:wpi="http://schemas.microsoft.com/office/word/2010/wordprocessingInk" xmlns:wne="http://schemas.microsoft.com/office/word/2006/wordml" xmlns:wps="http://schemas.microsoft.com/office/word/2010/wordprocessingShape" mc:Ignorable="w14 w15 w16se w16cid wp14">
+  <w:abstractNum w:abstractNumId="0" w15:restartNumberingAfterBreak="0">
     <w:nsid w:val="2B5348DA"/>
     <w:multiLevelType w:val="hybridMultilevel"/>
     <w:tmpl w:val="1516574C"/>
@@ -4509,7 +5035,7 @@
       </w:rPr>
     </w:lvl>
   </w:abstractNum>
-  <w:abstractNum w:abstractNumId="1">
+  <w:abstractNum w:abstractNumId="1" w15:restartNumberingAfterBreak="0">
     <w:nsid w:val="396B734E"/>
     <w:multiLevelType w:val="hybridMultilevel"/>
     <w:tmpl w:val="B1E2B2FC"/>
@@ -4622,7 +5148,7 @@
       </w:rPr>
     </w:lvl>
   </w:abstractNum>
-  <w:abstractNum w:abstractNumId="2">
+  <w:abstractNum w:abstractNumId="2" w15:restartNumberingAfterBreak="0">
     <w:nsid w:val="40BF28FA"/>
     <w:multiLevelType w:val="hybridMultilevel"/>
     <w:tmpl w:val="5CBE75D2"/>
@@ -4748,7 +5274,7 @@
 </file>
 
 <file path=word/styles.xml><?xml version="1.0" encoding="utf-8"?>
-<w:styles xmlns:mc="http://schemas.openxmlformats.org/markup-compatibility/2006" xmlns:r="http://schemas.openxmlformats.org/officeDocument/2006/relationships" xmlns:w="http://schemas.openxmlformats.org/wordprocessingml/2006/main" xmlns:w14="http://schemas.microsoft.com/office/word/2010/wordml" mc:Ignorable="w14">
+<w:styles xmlns:mc="http://schemas.openxmlformats.org/markup-compatibility/2006" xmlns:r="http://schemas.openxmlformats.org/officeDocument/2006/relationships" xmlns:w="http://schemas.openxmlformats.org/wordprocessingml/2006/main" xmlns:w14="http://schemas.microsoft.com/office/word/2010/wordml" xmlns:w15="http://schemas.microsoft.com/office/word/2012/wordml" xmlns:w16cid="http://schemas.microsoft.com/office/word/2016/wordml/cid" xmlns:w16se="http://schemas.microsoft.com/office/word/2015/wordml/symex" mc:Ignorable="w14 w15 w16se w16cid">
   <w:docDefaults>
     <w:rPrDefault>
       <w:rPr>
@@ -4764,145 +5290,383 @@
       </w:pPr>
     </w:pPrDefault>
   </w:docDefaults>
-  <w:latentStyles w:defLockedState="0" w:defUIPriority="99" w:defSemiHidden="1" w:defUnhideWhenUsed="1" w:defQFormat="0" w:count="267">
-    <w:lsdException w:name="Normal" w:semiHidden="0" w:uiPriority="0" w:unhideWhenUsed="0" w:qFormat="1"/>
-    <w:lsdException w:name="heading 1" w:semiHidden="0" w:uiPriority="9" w:unhideWhenUsed="0" w:qFormat="1"/>
-    <w:lsdException w:name="heading 2" w:uiPriority="9" w:qFormat="1"/>
-    <w:lsdException w:name="heading 3" w:uiPriority="9" w:qFormat="1"/>
-    <w:lsdException w:name="heading 4" w:uiPriority="9" w:qFormat="1"/>
-    <w:lsdException w:name="heading 5" w:uiPriority="9" w:qFormat="1"/>
-    <w:lsdException w:name="heading 6" w:uiPriority="9" w:qFormat="1"/>
-    <w:lsdException w:name="heading 7" w:uiPriority="9" w:qFormat="1"/>
-    <w:lsdException w:name="heading 8" w:uiPriority="9" w:qFormat="1"/>
-    <w:lsdException w:name="heading 9" w:uiPriority="9" w:qFormat="1"/>
-    <w:lsdException w:name="toc 1" w:uiPriority="39"/>
-    <w:lsdException w:name="toc 2" w:uiPriority="39"/>
-    <w:lsdException w:name="toc 3" w:uiPriority="39"/>
-    <w:lsdException w:name="toc 4" w:uiPriority="39"/>
-    <w:lsdException w:name="toc 5" w:uiPriority="39"/>
-    <w:lsdException w:name="toc 6" w:uiPriority="39"/>
-    <w:lsdException w:name="toc 7" w:uiPriority="39"/>
-    <w:lsdException w:name="toc 8" w:uiPriority="39"/>
-    <w:lsdException w:name="toc 9" w:uiPriority="39"/>
-    <w:lsdException w:name="header" w:uiPriority="0"/>
-    <w:lsdException w:name="caption" w:uiPriority="35" w:qFormat="1"/>
-    <w:lsdException w:name="Title" w:semiHidden="0" w:uiPriority="10" w:unhideWhenUsed="0" w:qFormat="1"/>
-    <w:lsdException w:name="Default Paragraph Font" w:uiPriority="1"/>
-    <w:lsdException w:name="Subtitle" w:semiHidden="0" w:uiPriority="11" w:unhideWhenUsed="0" w:qFormat="1"/>
-    <w:lsdException w:name="Strong" w:semiHidden="0" w:uiPriority="22" w:unhideWhenUsed="0" w:qFormat="1"/>
-    <w:lsdException w:name="Emphasis" w:semiHidden="0" w:uiPriority="20" w:unhideWhenUsed="0" w:qFormat="1"/>
-    <w:lsdException w:name="Table Grid" w:semiHidden="0" w:uiPriority="39" w:unhideWhenUsed="0"/>
-    <w:lsdException w:name="Placeholder Text" w:unhideWhenUsed="0"/>
-    <w:lsdException w:name="No Spacing" w:semiHidden="0" w:uiPriority="1" w:unhideWhenUsed="0" w:qFormat="1"/>
-    <w:lsdException w:name="Light Shading" w:semiHidden="0" w:uiPriority="60" w:unhideWhenUsed="0"/>
-    <w:lsdException w:name="Light List" w:semiHidden="0" w:uiPriority="61" w:unhideWhenUsed="0"/>
-    <w:lsdException w:name="Light Grid" w:semiHidden="0" w:uiPriority="62" w:unhideWhenUsed="0"/>
-    <w:lsdException w:name="Medium Shading 1" w:semiHidden="0" w:uiPriority="63" w:unhideWhenUsed="0"/>
-    <w:lsdException w:name="Medium Shading 2" w:semiHidden="0" w:uiPriority="64" w:unhideWhenUsed="0"/>
-    <w:lsdException w:name="Medium List 1" w:semiHidden="0" w:uiPriority="65" w:unhideWhenUsed="0"/>
-    <w:lsdException w:name="Medium List 2" w:semiHidden="0" w:uiPriority="66" w:unhideWhenUsed="0"/>
-    <w:lsdException w:name="Medium Grid 1" w:semiHidden="0" w:uiPriority="67" w:unhideWhenUsed="0"/>
-    <w:lsdException w:name="Medium Grid 2" w:semiHidden="0" w:uiPriority="68" w:unhideWhenUsed="0"/>
-    <w:lsdException w:name="Medium Grid 3" w:semiHidden="0" w:uiPriority="69" w:unhideWhenUsed="0"/>
-    <w:lsdException w:name="Dark List" w:semiHidden="0" w:uiPriority="70" w:unhideWhenUsed="0"/>
-    <w:lsdException w:name="Colorful Shading" w:semiHidden="0" w:uiPriority="71" w:unhideWhenUsed="0"/>
-    <w:lsdException w:name="Colorful List" w:semiHidden="0" w:uiPriority="72" w:unhideWhenUsed="0"/>
-    <w:lsdException w:name="Colorful Grid" w:semiHidden="0" w:uiPriority="73" w:unhideWhenUsed="0"/>
-    <w:lsdException w:name="Light Shading Accent 1" w:semiHidden="0" w:uiPriority="60" w:unhideWhenUsed="0"/>
-    <w:lsdException w:name="Light List Accent 1" w:semiHidden="0" w:uiPriority="61" w:unhideWhenUsed="0"/>
-    <w:lsdException w:name="Light Grid Accent 1" w:semiHidden="0" w:uiPriority="62" w:unhideWhenUsed="0"/>
-    <w:lsdException w:name="Medium Shading 1 Accent 1" w:semiHidden="0" w:uiPriority="63" w:unhideWhenUsed="0"/>
-    <w:lsdException w:name="Medium Shading 2 Accent 1" w:semiHidden="0" w:uiPriority="64" w:unhideWhenUsed="0"/>
-    <w:lsdException w:name="Medium List 1 Accent 1" w:semiHidden="0" w:uiPriority="65" w:unhideWhenUsed="0"/>
-    <w:lsdException w:name="Revision" w:unhideWhenUsed="0"/>
-    <w:lsdException w:name="List Paragraph" w:semiHidden="0" w:uiPriority="34" w:unhideWhenUsed="0" w:qFormat="1"/>
-    <w:lsdException w:name="Quote" w:semiHidden="0" w:uiPriority="29" w:unhideWhenUsed="0" w:qFormat="1"/>
-    <w:lsdException w:name="Intense Quote" w:semiHidden="0" w:uiPriority="30" w:unhideWhenUsed="0" w:qFormat="1"/>
-    <w:lsdException w:name="Medium List 2 Accent 1" w:semiHidden="0" w:uiPriority="66" w:unhideWhenUsed="0"/>
-    <w:lsdException w:name="Medium Grid 1 Accent 1" w:semiHidden="0" w:uiPriority="67" w:unhideWhenUsed="0"/>
-    <w:lsdException w:name="Medium Grid 2 Accent 1" w:semiHidden="0" w:uiPriority="68" w:unhideWhenUsed="0"/>
-    <w:lsdException w:name="Medium Grid 3 Accent 1" w:semiHidden="0" w:uiPriority="69" w:unhideWhenUsed="0"/>
-    <w:lsdException w:name="Dark List Accent 1" w:semiHidden="0" w:uiPriority="70" w:unhideWhenUsed="0"/>
-    <w:lsdException w:name="Colorful Shading Accent 1" w:semiHidden="0" w:uiPriority="71" w:unhideWhenUsed="0"/>
-    <w:lsdException w:name="Colorful List Accent 1" w:semiHidden="0" w:uiPriority="72" w:unhideWhenUsed="0"/>
-    <w:lsdException w:name="Colorful Grid Accent 1" w:semiHidden="0" w:uiPriority="73" w:unhideWhenUsed="0"/>
-    <w:lsdException w:name="Light Shading Accent 2" w:semiHidden="0" w:uiPriority="60" w:unhideWhenUsed="0"/>
-    <w:lsdException w:name="Light List Accent 2" w:semiHidden="0" w:uiPriority="61" w:unhideWhenUsed="0"/>
-    <w:lsdException w:name="Light Grid Accent 2" w:semiHidden="0" w:uiPriority="62" w:unhideWhenUsed="0"/>
-    <w:lsdException w:name="Medium Shading 1 Accent 2" w:semiHidden="0" w:uiPriority="63" w:unhideWhenUsed="0"/>
-    <w:lsdException w:name="Medium Shading 2 Accent 2" w:semiHidden="0" w:uiPriority="64" w:unhideWhenUsed="0"/>
-    <w:lsdException w:name="Medium List 1 Accent 2" w:semiHidden="0" w:uiPriority="65" w:unhideWhenUsed="0"/>
-    <w:lsdException w:name="Medium List 2 Accent 2" w:semiHidden="0" w:uiPriority="66" w:unhideWhenUsed="0"/>
-    <w:lsdException w:name="Medium Grid 1 Accent 2" w:semiHidden="0" w:uiPriority="67" w:unhideWhenUsed="0"/>
-    <w:lsdException w:name="Medium Grid 2 Accent 2" w:semiHidden="0" w:uiPriority="68" w:unhideWhenUsed="0"/>
-    <w:lsdException w:name="Medium Grid 3 Accent 2" w:semiHidden="0" w:uiPriority="69" w:unhideWhenUsed="0"/>
-    <w:lsdException w:name="Dark List Accent 2" w:semiHidden="0" w:uiPriority="70" w:unhideWhenUsed="0"/>
-    <w:lsdException w:name="Colorful Shading Accent 2" w:semiHidden="0" w:uiPriority="71" w:unhideWhenUsed="0"/>
-    <w:lsdException w:name="Colorful List Accent 2" w:semiHidden="0" w:uiPriority="72" w:unhideWhenUsed="0"/>
-    <w:lsdException w:name="Colorful Grid Accent 2" w:semiHidden="0" w:uiPriority="73" w:unhideWhenUsed="0"/>
-    <w:lsdException w:name="Light Shading Accent 3" w:semiHidden="0" w:uiPriority="60" w:unhideWhenUsed="0"/>
-    <w:lsdException w:name="Light List Accent 3" w:semiHidden="0" w:uiPriority="61" w:unhideWhenUsed="0"/>
-    <w:lsdException w:name="Light Grid Accent 3" w:semiHidden="0" w:uiPriority="62" w:unhideWhenUsed="0"/>
-    <w:lsdException w:name="Medium Shading 1 Accent 3" w:semiHidden="0" w:uiPriority="63" w:unhideWhenUsed="0"/>
-    <w:lsdException w:name="Medium Shading 2 Accent 3" w:semiHidden="0" w:uiPriority="64" w:unhideWhenUsed="0"/>
-    <w:lsdException w:name="Medium List 1 Accent 3" w:semiHidden="0" w:uiPriority="65" w:unhideWhenUsed="0"/>
-    <w:lsdException w:name="Medium List 2 Accent 3" w:semiHidden="0" w:uiPriority="66" w:unhideWhenUsed="0"/>
-    <w:lsdException w:name="Medium Grid 1 Accent 3" w:semiHidden="0" w:uiPriority="67" w:unhideWhenUsed="0"/>
-    <w:lsdException w:name="Medium Grid 2 Accent 3" w:semiHidden="0" w:uiPriority="68" w:unhideWhenUsed="0"/>
-    <w:lsdException w:name="Medium Grid 3 Accent 3" w:semiHidden="0" w:uiPriority="69" w:unhideWhenUsed="0"/>
-    <w:lsdException w:name="Dark List Accent 3" w:semiHidden="0" w:uiPriority="70" w:unhideWhenUsed="0"/>
-    <w:lsdException w:name="Colorful Shading Accent 3" w:semiHidden="0" w:uiPriority="71" w:unhideWhenUsed="0"/>
-    <w:lsdException w:name="Colorful List Accent 3" w:semiHidden="0" w:uiPriority="72" w:unhideWhenUsed="0"/>
-    <w:lsdException w:name="Colorful Grid Accent 3" w:semiHidden="0" w:uiPriority="73" w:unhideWhenUsed="0"/>
-    <w:lsdException w:name="Light Shading Accent 4" w:semiHidden="0" w:uiPriority="60" w:unhideWhenUsed="0"/>
-    <w:lsdException w:name="Light List Accent 4" w:semiHidden="0" w:uiPriority="61" w:unhideWhenUsed="0"/>
-    <w:lsdException w:name="Light Grid Accent 4" w:semiHidden="0" w:uiPriority="62" w:unhideWhenUsed="0"/>
-    <w:lsdException w:name="Medium Shading 1 Accent 4" w:semiHidden="0" w:uiPriority="63" w:unhideWhenUsed="0"/>
-    <w:lsdException w:name="Medium Shading 2 Accent 4" w:semiHidden="0" w:uiPriority="64" w:unhideWhenUsed="0"/>
-    <w:lsdException w:name="Medium List 1 Accent 4" w:semiHidden="0" w:uiPriority="65" w:unhideWhenUsed="0"/>
-    <w:lsdException w:name="Medium List 2 Accent 4" w:semiHidden="0" w:uiPriority="66" w:unhideWhenUsed="0"/>
-    <w:lsdException w:name="Medium Grid 1 Accent 4" w:semiHidden="0" w:uiPriority="67" w:unhideWhenUsed="0"/>
-    <w:lsdException w:name="Medium Grid 2 Accent 4" w:semiHidden="0" w:uiPriority="68" w:unhideWhenUsed="0"/>
-    <w:lsdException w:name="Medium Grid 3 Accent 4" w:semiHidden="0" w:uiPriority="69" w:unhideWhenUsed="0"/>
-    <w:lsdException w:name="Dark List Accent 4" w:semiHidden="0" w:uiPriority="70" w:unhideWhenUsed="0"/>
-    <w:lsdException w:name="Colorful Shading Accent 4" w:semiHidden="0" w:uiPriority="71" w:unhideWhenUsed="0"/>
-    <w:lsdException w:name="Colorful List Accent 4" w:semiHidden="0" w:uiPriority="72" w:unhideWhenUsed="0"/>
-    <w:lsdException w:name="Colorful Grid Accent 4" w:semiHidden="0" w:uiPriority="73" w:unhideWhenUsed="0"/>
-    <w:lsdException w:name="Light Shading Accent 5" w:semiHidden="0" w:uiPriority="60" w:unhideWhenUsed="0"/>
-    <w:lsdException w:name="Light List Accent 5" w:semiHidden="0" w:uiPriority="61" w:unhideWhenUsed="0"/>
-    <w:lsdException w:name="Light Grid Accent 5" w:semiHidden="0" w:uiPriority="62" w:unhideWhenUsed="0"/>
-    <w:lsdException w:name="Medium Shading 1 Accent 5" w:semiHidden="0" w:uiPriority="63" w:unhideWhenUsed="0"/>
-    <w:lsdException w:name="Medium Shading 2 Accent 5" w:semiHidden="0" w:uiPriority="64" w:unhideWhenUsed="0"/>
-    <w:lsdException w:name="Medium List 1 Accent 5" w:semiHidden="0" w:uiPriority="65" w:unhideWhenUsed="0"/>
-    <w:lsdException w:name="Medium List 2 Accent 5" w:semiHidden="0" w:uiPriority="66" w:unhideWhenUsed="0"/>
-    <w:lsdException w:name="Medium Grid 1 Accent 5" w:semiHidden="0" w:uiPriority="67" w:unhideWhenUsed="0"/>
-    <w:lsdException w:name="Medium Grid 2 Accent 5" w:semiHidden="0" w:uiPriority="68" w:unhideWhenUsed="0"/>
-    <w:lsdException w:name="Medium Grid 3 Accent 5" w:semiHidden="0" w:uiPriority="69" w:unhideWhenUsed="0"/>
-    <w:lsdException w:name="Dark List Accent 5" w:semiHidden="0" w:uiPriority="70" w:unhideWhenUsed="0"/>
-    <w:lsdException w:name="Colorful Shading Accent 5" w:semiHidden="0" w:uiPriority="71" w:unhideWhenUsed="0"/>
-    <w:lsdException w:name="Colorful List Accent 5" w:semiHidden="0" w:uiPriority="72" w:unhideWhenUsed="0"/>
-    <w:lsdException w:name="Colorful Grid Accent 5" w:semiHidden="0" w:uiPriority="73" w:unhideWhenUsed="0"/>
-    <w:lsdException w:name="Light Shading Accent 6" w:semiHidden="0" w:uiPriority="60" w:unhideWhenUsed="0"/>
-    <w:lsdException w:name="Light List Accent 6" w:semiHidden="0" w:uiPriority="61" w:unhideWhenUsed="0"/>
-    <w:lsdException w:name="Light Grid Accent 6" w:semiHidden="0" w:uiPriority="62" w:unhideWhenUsed="0"/>
-    <w:lsdException w:name="Medium Shading 1 Accent 6" w:semiHidden="0" w:uiPriority="63" w:unhideWhenUsed="0"/>
-    <w:lsdException w:name="Medium Shading 2 Accent 6" w:semiHidden="0" w:uiPriority="64" w:unhideWhenUsed="0"/>
-    <w:lsdException w:name="Medium List 1 Accent 6" w:semiHidden="0" w:uiPriority="65" w:unhideWhenUsed="0"/>
-    <w:lsdException w:name="Medium List 2 Accent 6" w:semiHidden="0" w:uiPriority="66" w:unhideWhenUsed="0"/>
-    <w:lsdException w:name="Medium Grid 1 Accent 6" w:semiHidden="0" w:uiPriority="67" w:unhideWhenUsed="0"/>
-    <w:lsdException w:name="Medium Grid 2 Accent 6" w:semiHidden="0" w:uiPriority="68" w:unhideWhenUsed="0"/>
-    <w:lsdException w:name="Medium Grid 3 Accent 6" w:semiHidden="0" w:uiPriority="69" w:unhideWhenUsed="0"/>
-    <w:lsdException w:name="Dark List Accent 6" w:semiHidden="0" w:uiPriority="70" w:unhideWhenUsed="0"/>
-    <w:lsdException w:name="Colorful Shading Accent 6" w:semiHidden="0" w:uiPriority="71" w:unhideWhenUsed="0"/>
-    <w:lsdException w:name="Colorful List Accent 6" w:semiHidden="0" w:uiPriority="72" w:unhideWhenUsed="0"/>
-    <w:lsdException w:name="Colorful Grid Accent 6" w:semiHidden="0" w:uiPriority="73" w:unhideWhenUsed="0"/>
-    <w:lsdException w:name="Subtle Emphasis" w:semiHidden="0" w:uiPriority="19" w:unhideWhenUsed="0" w:qFormat="1"/>
-    <w:lsdException w:name="Intense Emphasis" w:semiHidden="0" w:uiPriority="21" w:unhideWhenUsed="0" w:qFormat="1"/>
-    <w:lsdException w:name="Subtle Reference" w:semiHidden="0" w:uiPriority="31" w:unhideWhenUsed="0" w:qFormat="1"/>
-    <w:lsdException w:name="Intense Reference" w:semiHidden="0" w:uiPriority="32" w:unhideWhenUsed="0" w:qFormat="1"/>
-    <w:lsdException w:name="Book Title" w:semiHidden="0" w:uiPriority="33" w:unhideWhenUsed="0" w:qFormat="1"/>
-    <w:lsdException w:name="Bibliography" w:uiPriority="37"/>
-    <w:lsdException w:name="TOC Heading" w:uiPriority="39" w:qFormat="1"/>
+  <w:latentStyles w:defLockedState="0" w:defUIPriority="99" w:defSemiHidden="0" w:defUnhideWhenUsed="0" w:defQFormat="0" w:count="376">
+    <w:lsdException w:name="Normal" w:uiPriority="0" w:qFormat="1"/>
+    <w:lsdException w:name="heading 1" w:uiPriority="9" w:qFormat="1"/>
+    <w:lsdException w:name="heading 2" w:semiHidden="1" w:uiPriority="9" w:unhideWhenUsed="1" w:qFormat="1"/>
+    <w:lsdException w:name="heading 3" w:semiHidden="1" w:uiPriority="9" w:unhideWhenUsed="1" w:qFormat="1"/>
+    <w:lsdException w:name="heading 4" w:semiHidden="1" w:uiPriority="9" w:unhideWhenUsed="1" w:qFormat="1"/>
+    <w:lsdException w:name="heading 5" w:semiHidden="1" w:uiPriority="9" w:unhideWhenUsed="1" w:qFormat="1"/>
+    <w:lsdException w:name="heading 6" w:semiHidden="1" w:uiPriority="9" w:unhideWhenUsed="1" w:qFormat="1"/>
+    <w:lsdException w:name="heading 7" w:semiHidden="1" w:uiPriority="9" w:unhideWhenUsed="1" w:qFormat="1"/>
+    <w:lsdException w:name="heading 8" w:semiHidden="1" w:uiPriority="9" w:unhideWhenUsed="1" w:qFormat="1"/>
+    <w:lsdException w:name="heading 9" w:semiHidden="1" w:uiPriority="9" w:unhideWhenUsed="1" w:qFormat="1"/>
+    <w:lsdException w:name="index 1" w:semiHidden="1" w:unhideWhenUsed="1"/>
+    <w:lsdException w:name="index 2" w:semiHidden="1" w:unhideWhenUsed="1"/>
+    <w:lsdException w:name="index 3" w:semiHidden="1" w:unhideWhenUsed="1"/>
+    <w:lsdException w:name="index 4" w:semiHidden="1" w:unhideWhenUsed="1"/>
+    <w:lsdException w:name="index 5" w:semiHidden="1" w:unhideWhenUsed="1"/>
+    <w:lsdException w:name="index 6" w:semiHidden="1" w:unhideWhenUsed="1"/>
+    <w:lsdException w:name="index 7" w:semiHidden="1" w:unhideWhenUsed="1"/>
+    <w:lsdException w:name="index 8" w:semiHidden="1" w:unhideWhenUsed="1"/>
+    <w:lsdException w:name="index 9" w:semiHidden="1" w:unhideWhenUsed="1"/>
+    <w:lsdException w:name="toc 1" w:semiHidden="1" w:uiPriority="39" w:unhideWhenUsed="1"/>
+    <w:lsdException w:name="toc 2" w:semiHidden="1" w:uiPriority="39" w:unhideWhenUsed="1"/>
+    <w:lsdException w:name="toc 3" w:semiHidden="1" w:uiPriority="39" w:unhideWhenUsed="1"/>
+    <w:lsdException w:name="toc 4" w:semiHidden="1" w:uiPriority="39" w:unhideWhenUsed="1"/>
+    <w:lsdException w:name="toc 5" w:semiHidden="1" w:uiPriority="39" w:unhideWhenUsed="1"/>
+    <w:lsdException w:name="toc 6" w:semiHidden="1" w:uiPriority="39" w:unhideWhenUsed="1"/>
+    <w:lsdException w:name="toc 7" w:semiHidden="1" w:uiPriority="39" w:unhideWhenUsed="1"/>
+    <w:lsdException w:name="toc 8" w:semiHidden="1" w:uiPriority="39" w:unhideWhenUsed="1"/>
+    <w:lsdException w:name="toc 9" w:semiHidden="1" w:uiPriority="39" w:unhideWhenUsed="1"/>
+    <w:lsdException w:name="Normal Indent" w:semiHidden="1" w:unhideWhenUsed="1"/>
+    <w:lsdException w:name="footnote text" w:semiHidden="1" w:unhideWhenUsed="1"/>
+    <w:lsdException w:name="annotation text" w:semiHidden="1" w:unhideWhenUsed="1"/>
+    <w:lsdException w:name="header" w:semiHidden="1" w:uiPriority="0" w:unhideWhenUsed="1"/>
+    <w:lsdException w:name="footer" w:semiHidden="1" w:unhideWhenUsed="1"/>
+    <w:lsdException w:name="index heading" w:semiHidden="1" w:unhideWhenUsed="1"/>
+    <w:lsdException w:name="caption" w:semiHidden="1" w:uiPriority="35" w:unhideWhenUsed="1" w:qFormat="1"/>
+    <w:lsdException w:name="table of figures" w:semiHidden="1" w:unhideWhenUsed="1"/>
+    <w:lsdException w:name="envelope address" w:semiHidden="1" w:unhideWhenUsed="1"/>
+    <w:lsdException w:name="envelope return" w:semiHidden="1" w:unhideWhenUsed="1"/>
+    <w:lsdException w:name="footnote reference" w:semiHidden="1" w:unhideWhenUsed="1"/>
+    <w:lsdException w:name="annotation reference" w:semiHidden="1" w:unhideWhenUsed="1"/>
+    <w:lsdException w:name="line number" w:semiHidden="1" w:unhideWhenUsed="1"/>
+    <w:lsdException w:name="page number" w:semiHidden="1" w:unhideWhenUsed="1"/>
+    <w:lsdException w:name="endnote reference" w:semiHidden="1" w:unhideWhenUsed="1"/>
+    <w:lsdException w:name="endnote text" w:semiHidden="1" w:unhideWhenUsed="1"/>
+    <w:lsdException w:name="table of authorities" w:semiHidden="1" w:unhideWhenUsed="1"/>
+    <w:lsdException w:name="macro" w:semiHidden="1" w:unhideWhenUsed="1"/>
+    <w:lsdException w:name="toa heading" w:semiHidden="1" w:unhideWhenUsed="1"/>
+    <w:lsdException w:name="List" w:semiHidden="1" w:unhideWhenUsed="1"/>
+    <w:lsdException w:name="List Bullet" w:semiHidden="1" w:unhideWhenUsed="1"/>
+    <w:lsdException w:name="List Number" w:semiHidden="1" w:unhideWhenUsed="1"/>
+    <w:lsdException w:name="List 2" w:semiHidden="1" w:unhideWhenUsed="1"/>
+    <w:lsdException w:name="List 3" w:semiHidden="1" w:unhideWhenUsed="1"/>
+    <w:lsdException w:name="List 4" w:semiHidden="1" w:unhideWhenUsed="1"/>
+    <w:lsdException w:name="List 5" w:semiHidden="1" w:unhideWhenUsed="1"/>
+    <w:lsdException w:name="List Bullet 2" w:semiHidden="1" w:unhideWhenUsed="1"/>
+    <w:lsdException w:name="List Bullet 3" w:semiHidden="1" w:unhideWhenUsed="1"/>
+    <w:lsdException w:name="List Bullet 4" w:semiHidden="1" w:unhideWhenUsed="1"/>
+    <w:lsdException w:name="List Bullet 5" w:semiHidden="1" w:unhideWhenUsed="1"/>
+    <w:lsdException w:name="List Number 2" w:semiHidden="1" w:unhideWhenUsed="1"/>
+    <w:lsdException w:name="List Number 3" w:semiHidden="1" w:unhideWhenUsed="1"/>
+    <w:lsdException w:name="List Number 4" w:semiHidden="1" w:unhideWhenUsed="1"/>
+    <w:lsdException w:name="List Number 5" w:semiHidden="1" w:unhideWhenUsed="1"/>
+    <w:lsdException w:name="Title" w:uiPriority="10" w:qFormat="1"/>
+    <w:lsdException w:name="Closing" w:semiHidden="1" w:unhideWhenUsed="1"/>
+    <w:lsdException w:name="Signature" w:semiHidden="1" w:unhideWhenUsed="1"/>
+    <w:lsdException w:name="Default Paragraph Font" w:semiHidden="1" w:uiPriority="1" w:unhideWhenUsed="1"/>
+    <w:lsdException w:name="Body Text" w:semiHidden="1" w:unhideWhenUsed="1"/>
+    <w:lsdException w:name="Body Text Indent" w:semiHidden="1" w:unhideWhenUsed="1"/>
+    <w:lsdException w:name="List Continue" w:semiHidden="1" w:unhideWhenUsed="1"/>
+    <w:lsdException w:name="List Continue 2" w:semiHidden="1" w:unhideWhenUsed="1"/>
+    <w:lsdException w:name="List Continue 3" w:semiHidden="1" w:unhideWhenUsed="1"/>
+    <w:lsdException w:name="List Continue 4" w:semiHidden="1" w:unhideWhenUsed="1"/>
+    <w:lsdException w:name="List Continue 5" w:semiHidden="1" w:unhideWhenUsed="1"/>
+    <w:lsdException w:name="Message Header" w:semiHidden="1" w:unhideWhenUsed="1"/>
+    <w:lsdException w:name="Subtitle" w:uiPriority="11" w:qFormat="1"/>
+    <w:lsdException w:name="Salutation" w:semiHidden="1" w:unhideWhenUsed="1"/>
+    <w:lsdException w:name="Date" w:semiHidden="1" w:unhideWhenUsed="1"/>
+    <w:lsdException w:name="Body Text First Indent" w:semiHidden="1" w:unhideWhenUsed="1"/>
+    <w:lsdException w:name="Body Text First Indent 2" w:semiHidden="1" w:unhideWhenUsed="1"/>
+    <w:lsdException w:name="Note Heading" w:semiHidden="1" w:unhideWhenUsed="1"/>
+    <w:lsdException w:name="Body Text 2" w:semiHidden="1" w:unhideWhenUsed="1"/>
+    <w:lsdException w:name="Body Text 3" w:semiHidden="1" w:unhideWhenUsed="1"/>
+    <w:lsdException w:name="Body Text Indent 2" w:semiHidden="1" w:unhideWhenUsed="1"/>
+    <w:lsdException w:name="Body Text Indent 3" w:semiHidden="1" w:unhideWhenUsed="1"/>
+    <w:lsdException w:name="Block Text" w:semiHidden="1" w:unhideWhenUsed="1"/>
+    <w:lsdException w:name="Hyperlink" w:semiHidden="1" w:unhideWhenUsed="1"/>
+    <w:lsdException w:name="FollowedHyperlink" w:semiHidden="1" w:unhideWhenUsed="1"/>
+    <w:lsdException w:name="Strong" w:uiPriority="22" w:qFormat="1"/>
+    <w:lsdException w:name="Emphasis" w:uiPriority="20" w:qFormat="1"/>
+    <w:lsdException w:name="Document Map" w:semiHidden="1" w:unhideWhenUsed="1"/>
+    <w:lsdException w:name="Plain Text" w:semiHidden="1" w:unhideWhenUsed="1"/>
+    <w:lsdException w:name="E-mail Signature" w:semiHidden="1" w:unhideWhenUsed="1"/>
+    <w:lsdException w:name="HTML Top of Form" w:semiHidden="1" w:unhideWhenUsed="1"/>
+    <w:lsdException w:name="HTML Bottom of Form" w:semiHidden="1" w:unhideWhenUsed="1"/>
+    <w:lsdException w:name="Normal (Web)" w:semiHidden="1" w:unhideWhenUsed="1"/>
+    <w:lsdException w:name="HTML Acronym" w:semiHidden="1" w:unhideWhenUsed="1"/>
+    <w:lsdException w:name="HTML Address" w:semiHidden="1" w:unhideWhenUsed="1"/>
+    <w:lsdException w:name="HTML Cite" w:semiHidden="1" w:unhideWhenUsed="1"/>
+    <w:lsdException w:name="HTML Code" w:semiHidden="1" w:unhideWhenUsed="1"/>
+    <w:lsdException w:name="HTML Definition" w:semiHidden="1" w:unhideWhenUsed="1"/>
+    <w:lsdException w:name="HTML Keyboard" w:semiHidden="1" w:unhideWhenUsed="1"/>
+    <w:lsdException w:name="HTML Preformatted" w:semiHidden="1" w:unhideWhenUsed="1"/>
+    <w:lsdException w:name="HTML Sample" w:semiHidden="1" w:unhideWhenUsed="1"/>
+    <w:lsdException w:name="HTML Typewriter" w:semiHidden="1" w:unhideWhenUsed="1"/>
+    <w:lsdException w:name="HTML Variable" w:semiHidden="1" w:unhideWhenUsed="1"/>
+    <w:lsdException w:name="Normal Table" w:semiHidden="1" w:unhideWhenUsed="1"/>
+    <w:lsdException w:name="annotation subject" w:semiHidden="1" w:unhideWhenUsed="1"/>
+    <w:lsdException w:name="No List" w:semiHidden="1" w:unhideWhenUsed="1"/>
+    <w:lsdException w:name="Outline List 1" w:semiHidden="1" w:unhideWhenUsed="1"/>
+    <w:lsdException w:name="Outline List 2" w:semiHidden="1" w:unhideWhenUsed="1"/>
+    <w:lsdException w:name="Outline List 3" w:semiHidden="1" w:unhideWhenUsed="1"/>
+    <w:lsdException w:name="Table Simple 1" w:semiHidden="1" w:unhideWhenUsed="1"/>
+    <w:lsdException w:name="Table Simple 2" w:semiHidden="1" w:unhideWhenUsed="1"/>
+    <w:lsdException w:name="Table Simple 3" w:semiHidden="1" w:unhideWhenUsed="1"/>
+    <w:lsdException w:name="Table Classic 1" w:semiHidden="1" w:unhideWhenUsed="1"/>
+    <w:lsdException w:name="Table Classic 2" w:semiHidden="1" w:unhideWhenUsed="1"/>
+    <w:lsdException w:name="Table Classic 3" w:semiHidden="1" w:unhideWhenUsed="1"/>
+    <w:lsdException w:name="Table Classic 4" w:semiHidden="1" w:unhideWhenUsed="1"/>
+    <w:lsdException w:name="Table Colorful 1" w:semiHidden="1" w:unhideWhenUsed="1"/>
+    <w:lsdException w:name="Table Colorful 2" w:semiHidden="1" w:unhideWhenUsed="1"/>
+    <w:lsdException w:name="Table Colorful 3" w:semiHidden="1" w:unhideWhenUsed="1"/>
+    <w:lsdException w:name="Table Columns 1" w:semiHidden="1" w:unhideWhenUsed="1"/>
+    <w:lsdException w:name="Table Columns 2" w:semiHidden="1" w:unhideWhenUsed="1"/>
+    <w:lsdException w:name="Table Columns 3" w:semiHidden="1" w:unhideWhenUsed="1"/>
+    <w:lsdException w:name="Table Columns 4" w:semiHidden="1" w:unhideWhenUsed="1"/>
+    <w:lsdException w:name="Table Columns 5" w:semiHidden="1" w:unhideWhenUsed="1"/>
+    <w:lsdException w:name="Table Grid 1" w:semiHidden="1" w:unhideWhenUsed="1"/>
+    <w:lsdException w:name="Table Grid 2" w:semiHidden="1" w:unhideWhenUsed="1"/>
+    <w:lsdException w:name="Table Grid 3" w:semiHidden="1" w:unhideWhenUsed="1"/>
+    <w:lsdException w:name="Table Grid 4" w:semiHidden="1" w:unhideWhenUsed="1"/>
+    <w:lsdException w:name="Table Grid 5" w:semiHidden="1" w:unhideWhenUsed="1"/>
+    <w:lsdException w:name="Table Grid 6" w:semiHidden="1" w:unhideWhenUsed="1"/>
+    <w:lsdException w:name="Table Grid 7" w:semiHidden="1" w:unhideWhenUsed="1"/>
+    <w:lsdException w:name="Table Grid 8" w:semiHidden="1" w:unhideWhenUsed="1"/>
+    <w:lsdException w:name="Table List 1" w:semiHidden="1" w:unhideWhenUsed="1"/>
+    <w:lsdException w:name="Table List 2" w:semiHidden="1" w:unhideWhenUsed="1"/>
+    <w:lsdException w:name="Table List 3" w:semiHidden="1" w:unhideWhenUsed="1"/>
+    <w:lsdException w:name="Table List 4" w:semiHidden="1" w:unhideWhenUsed="1"/>
+    <w:lsdException w:name="Table List 5" w:semiHidden="1" w:unhideWhenUsed="1"/>
+    <w:lsdException w:name="Table List 6" w:semiHidden="1" w:unhideWhenUsed="1"/>
+    <w:lsdException w:name="Table List 7" w:semiHidden="1" w:unhideWhenUsed="1"/>
+    <w:lsdException w:name="Table List 8" w:semiHidden="1" w:unhideWhenUsed="1"/>
+    <w:lsdException w:name="Table 3D effects 1" w:semiHidden="1" w:unhideWhenUsed="1"/>
+    <w:lsdException w:name="Table 3D effects 2" w:semiHidden="1" w:unhideWhenUsed="1"/>
+    <w:lsdException w:name="Table 3D effects 3" w:semiHidden="1" w:unhideWhenUsed="1"/>
+    <w:lsdException w:name="Table Contemporary" w:semiHidden="1" w:unhideWhenUsed="1"/>
+    <w:lsdException w:name="Table Elegant" w:semiHidden="1" w:unhideWhenUsed="1"/>
+    <w:lsdException w:name="Table Professional" w:semiHidden="1" w:unhideWhenUsed="1"/>
+    <w:lsdException w:name="Table Subtle 1" w:semiHidden="1" w:unhideWhenUsed="1"/>
+    <w:lsdException w:name="Table Subtle 2" w:semiHidden="1" w:unhideWhenUsed="1"/>
+    <w:lsdException w:name="Table Web 1" w:semiHidden="1" w:unhideWhenUsed="1"/>
+    <w:lsdException w:name="Table Web 2" w:semiHidden="1" w:unhideWhenUsed="1"/>
+    <w:lsdException w:name="Table Web 3" w:semiHidden="1" w:unhideWhenUsed="1"/>
+    <w:lsdException w:name="Balloon Text" w:semiHidden="1" w:unhideWhenUsed="1"/>
+    <w:lsdException w:name="Table Grid" w:semiHidden="1" w:uiPriority="39" w:unhideWhenUsed="1"/>
+    <w:lsdException w:name="Table Theme" w:semiHidden="1" w:unhideWhenUsed="1"/>
+    <w:lsdException w:name="Placeholder Text" w:semiHidden="1"/>
+    <w:lsdException w:name="No Spacing" w:uiPriority="1" w:qFormat="1"/>
+    <w:lsdException w:name="Light Shading" w:uiPriority="60"/>
+    <w:lsdException w:name="Light List" w:uiPriority="61"/>
+    <w:lsdException w:name="Light Grid" w:uiPriority="62"/>
+    <w:lsdException w:name="Medium Shading 1" w:uiPriority="63"/>
+    <w:lsdException w:name="Medium Shading 2" w:uiPriority="64"/>
+    <w:lsdException w:name="Medium List 1" w:uiPriority="65"/>
+    <w:lsdException w:name="Medium List 2" w:uiPriority="66"/>
+    <w:lsdException w:name="Medium Grid 1" w:uiPriority="67"/>
+    <w:lsdException w:name="Medium Grid 2" w:uiPriority="68"/>
+    <w:lsdException w:name="Medium Grid 3" w:uiPriority="69"/>
+    <w:lsdException w:name="Dark List" w:uiPriority="70"/>
+    <w:lsdException w:name="Colorful Shading" w:uiPriority="71"/>
+    <w:lsdException w:name="Colorful List" w:uiPriority="72"/>
+    <w:lsdException w:name="Colorful Grid" w:uiPriority="73"/>
+    <w:lsdException w:name="Light Shading Accent 1" w:uiPriority="60"/>
+    <w:lsdException w:name="Light List Accent 1" w:uiPriority="61"/>
+    <w:lsdException w:name="Light Grid Accent 1" w:uiPriority="62"/>
+    <w:lsdException w:name="Medium Shading 1 Accent 1" w:uiPriority="63"/>
+    <w:lsdException w:name="Medium Shading 2 Accent 1" w:uiPriority="64"/>
+    <w:lsdException w:name="Medium List 1 Accent 1" w:uiPriority="65"/>
+    <w:lsdException w:name="Revision" w:semiHidden="1"/>
+    <w:lsdException w:name="List Paragraph" w:uiPriority="34" w:qFormat="1"/>
+    <w:lsdException w:name="Quote" w:uiPriority="29" w:qFormat="1"/>
+    <w:lsdException w:name="Intense Quote" w:uiPriority="30" w:qFormat="1"/>
+    <w:lsdException w:name="Medium List 2 Accent 1" w:uiPriority="66"/>
+    <w:lsdException w:name="Medium Grid 1 Accent 1" w:uiPriority="67"/>
+    <w:lsdException w:name="Medium Grid 2 Accent 1" w:uiPriority="68"/>
+    <w:lsdException w:name="Medium Grid 3 Accent 1" w:uiPriority="69"/>
+    <w:lsdException w:name="Dark List Accent 1" w:uiPriority="70"/>
+    <w:lsdException w:name="Colorful Shading Accent 1" w:uiPriority="71"/>
+    <w:lsdException w:name="Colorful List Accent 1" w:uiPriority="72"/>
+    <w:lsdException w:name="Colorful Grid Accent 1" w:uiPriority="73"/>
+    <w:lsdException w:name="Light Shading Accent 2" w:uiPriority="60"/>
+    <w:lsdException w:name="Light List Accent 2" w:uiPriority="61"/>
+    <w:lsdException w:name="Light Grid Accent 2" w:uiPriority="62"/>
+    <w:lsdException w:name="Medium Shading 1 Accent 2" w:uiPriority="63"/>
+    <w:lsdException w:name="Medium Shading 2 Accent 2" w:uiPriority="64"/>
+    <w:lsdException w:name="Medium List 1 Accent 2" w:uiPriority="65"/>
+    <w:lsdException w:name="Medium List 2 Accent 2" w:uiPriority="66"/>
+    <w:lsdException w:name="Medium Grid 1 Accent 2" w:uiPriority="67"/>
+    <w:lsdException w:name="Medium Grid 2 Accent 2" w:uiPriority="68"/>
+    <w:lsdException w:name="Medium Grid 3 Accent 2" w:uiPriority="69"/>
+    <w:lsdException w:name="Dark List Accent 2" w:uiPriority="70"/>
+    <w:lsdException w:name="Colorful Shading Accent 2" w:uiPriority="71"/>
+    <w:lsdException w:name="Colorful List Accent 2" w:uiPriority="72"/>
+    <w:lsdException w:name="Colorful Grid Accent 2" w:uiPriority="73"/>
+    <w:lsdException w:name="Light Shading Accent 3" w:uiPriority="60"/>
+    <w:lsdException w:name="Light List Accent 3" w:uiPriority="61"/>
+    <w:lsdException w:name="Light Grid Accent 3" w:uiPriority="62"/>
+    <w:lsdException w:name="Medium Shading 1 Accent 3" w:uiPriority="63"/>
+    <w:lsdException w:name="Medium Shading 2 Accent 3" w:uiPriority="64"/>
+    <w:lsdException w:name="Medium List 1 Accent 3" w:uiPriority="65"/>
+    <w:lsdException w:name="Medium List 2 Accent 3" w:uiPriority="66"/>
+    <w:lsdException w:name="Medium Grid 1 Accent 3" w:uiPriority="67"/>
+    <w:lsdException w:name="Medium Grid 2 Accent 3" w:uiPriority="68"/>
+    <w:lsdException w:name="Medium Grid 3 Accent 3" w:uiPriority="69"/>
+    <w:lsdException w:name="Dark List Accent 3" w:uiPriority="70"/>
+    <w:lsdException w:name="Colorful Shading Accent 3" w:uiPriority="71"/>
+    <w:lsdException w:name="Colorful List Accent 3" w:uiPriority="72"/>
+    <w:lsdException w:name="Colorful Grid Accent 3" w:uiPriority="73"/>
+    <w:lsdException w:name="Light Shading Accent 4" w:uiPriority="60"/>
+    <w:lsdException w:name="Light List Accent 4" w:uiPriority="61"/>
+    <w:lsdException w:name="Light Grid Accent 4" w:uiPriority="62"/>
+    <w:lsdException w:name="Medium Shading 1 Accent 4" w:uiPriority="63"/>
+    <w:lsdException w:name="Medium Shading 2 Accent 4" w:uiPriority="64"/>
+    <w:lsdException w:name="Medium List 1 Accent 4" w:uiPriority="65"/>
+    <w:lsdException w:name="Medium List 2 Accent 4" w:uiPriority="66"/>
+    <w:lsdException w:name="Medium Grid 1 Accent 4" w:uiPriority="67"/>
+    <w:lsdException w:name="Medium Grid 2 Accent 4" w:uiPriority="68"/>
+    <w:lsdException w:name="Medium Grid 3 Accent 4" w:uiPriority="69"/>
+    <w:lsdException w:name="Dark List Accent 4" w:uiPriority="70"/>
+    <w:lsdException w:name="Colorful Shading Accent 4" w:uiPriority="71"/>
+    <w:lsdException w:name="Colorful List Accent 4" w:uiPriority="72"/>
+    <w:lsdException w:name="Colorful Grid Accent 4" w:uiPriority="73"/>
+    <w:lsdException w:name="Light Shading Accent 5" w:uiPriority="60"/>
+    <w:lsdException w:name="Light List Accent 5" w:uiPriority="61"/>
+    <w:lsdException w:name="Light Grid Accent 5" w:uiPriority="62"/>
+    <w:lsdException w:name="Medium Shading 1 Accent 5" w:uiPriority="63"/>
+    <w:lsdException w:name="Medium Shading 2 Accent 5" w:uiPriority="64"/>
+    <w:lsdException w:name="Medium List 1 Accent 5" w:uiPriority="65"/>
+    <w:lsdException w:name="Medium List 2 Accent 5" w:uiPriority="66"/>
+    <w:lsdException w:name="Medium Grid 1 Accent 5" w:uiPriority="67"/>
+    <w:lsdException w:name="Medium Grid 2 Accent 5" w:uiPriority="68"/>
+    <w:lsdException w:name="Medium Grid 3 Accent 5" w:uiPriority="69"/>
+    <w:lsdException w:name="Dark List Accent 5" w:uiPriority="70"/>
+    <w:lsdException w:name="Colorful Shading Accent 5" w:uiPriority="71"/>
+    <w:lsdException w:name="Colorful List Accent 5" w:uiPriority="72"/>
+    <w:lsdException w:name="Colorful Grid Accent 5" w:uiPriority="73"/>
+    <w:lsdException w:name="Light Shading Accent 6" w:uiPriority="60"/>
+    <w:lsdException w:name="Light List Accent 6" w:uiPriority="61"/>
+    <w:lsdException w:name="Light Grid Accent 6" w:uiPriority="62"/>
+    <w:lsdException w:name="Medium Shading 1 Accent 6" w:uiPriority="63"/>
+    <w:lsdException w:name="Medium Shading 2 Accent 6" w:uiPriority="64"/>
+    <w:lsdException w:name="Medium List 1 Accent 6" w:uiPriority="65"/>
+    <w:lsdException w:name="Medium List 2 Accent 6" w:uiPriority="66"/>
+    <w:lsdException w:name="Medium Grid 1 Accent 6" w:uiPriority="67"/>
+    <w:lsdException w:name="Medium Grid 2 Accent 6" w:uiPriority="68"/>
+    <w:lsdException w:name="Medium Grid 3 Accent 6" w:uiPriority="69"/>
+    <w:lsdException w:name="Dark List Accent 6" w:uiPriority="70"/>
+    <w:lsdException w:name="Colorful Shading Accent 6" w:uiPriority="71"/>
+    <w:lsdException w:name="Colorful List Accent 6" w:uiPriority="72"/>
+    <w:lsdException w:name="Colorful Grid Accent 6" w:uiPriority="73"/>
+    <w:lsdException w:name="Subtle Emphasis" w:uiPriority="19" w:qFormat="1"/>
+    <w:lsdException w:name="Intense Emphasis" w:uiPriority="21" w:qFormat="1"/>
+    <w:lsdException w:name="Subtle Reference" w:uiPriority="31" w:qFormat="1"/>
+    <w:lsdException w:name="Intense Reference" w:uiPriority="32" w:qFormat="1"/>
+    <w:lsdException w:name="Book Title" w:uiPriority="33" w:qFormat="1"/>
+    <w:lsdException w:name="Bibliography" w:semiHidden="1" w:uiPriority="37" w:unhideWhenUsed="1"/>
+    <w:lsdException w:name="TOC Heading" w:semiHidden="1" w:uiPriority="39" w:unhideWhenUsed="1" w:qFormat="1"/>
+    <w:lsdException w:name="Plain Table 1" w:uiPriority="41"/>
+    <w:lsdException w:name="Plain Table 2" w:uiPriority="42"/>
+    <w:lsdException w:name="Plain Table 3" w:uiPriority="43"/>
+    <w:lsdException w:name="Plain Table 4" w:uiPriority="44"/>
+    <w:lsdException w:name="Plain Table 5" w:uiPriority="45"/>
+    <w:lsdException w:name="Grid Table Light" w:uiPriority="40"/>
+    <w:lsdException w:name="Grid Table 1 Light" w:uiPriority="46"/>
+    <w:lsdException w:name="Grid Table 2" w:uiPriority="47"/>
+    <w:lsdException w:name="Grid Table 3" w:uiPriority="48"/>
+    <w:lsdException w:name="Grid Table 4" w:uiPriority="49"/>
+    <w:lsdException w:name="Grid Table 5 Dark" w:uiPriority="50"/>
+    <w:lsdException w:name="Grid Table 6 Colorful" w:uiPriority="51"/>
+    <w:lsdException w:name="Grid Table 7 Colorful" w:uiPriority="52"/>
+    <w:lsdException w:name="Grid Table 1 Light Accent 1" w:uiPriority="46"/>
+    <w:lsdException w:name="Grid Table 2 Accent 1" w:uiPriority="47"/>
+    <w:lsdException w:name="Grid Table 3 Accent 1" w:uiPriority="48"/>
+    <w:lsdException w:name="Grid Table 4 Accent 1" w:uiPriority="49"/>
+    <w:lsdException w:name="Grid Table 5 Dark Accent 1" w:uiPriority="50"/>
+    <w:lsdException w:name="Grid Table 6 Colorful Accent 1" w:uiPriority="51"/>
+    <w:lsdException w:name="Grid Table 7 Colorful Accent 1" w:uiPriority="52"/>
+    <w:lsdException w:name="Grid Table 1 Light Accent 2" w:uiPriority="46"/>
+    <w:lsdException w:name="Grid Table 2 Accent 2" w:uiPriority="47"/>
+    <w:lsdException w:name="Grid Table 3 Accent 2" w:uiPriority="48"/>
+    <w:lsdException w:name="Grid Table 4 Accent 2" w:uiPriority="49"/>
+    <w:lsdException w:name="Grid Table 5 Dark Accent 2" w:uiPriority="50"/>
+    <w:lsdException w:name="Grid Table 6 Colorful Accent 2" w:uiPriority="51"/>
+    <w:lsdException w:name="Grid Table 7 Colorful Accent 2" w:uiPriority="52"/>
+    <w:lsdException w:name="Grid Table 1 Light Accent 3" w:uiPriority="46"/>
+    <w:lsdException w:name="Grid Table 2 Accent 3" w:uiPriority="47"/>
+    <w:lsdException w:name="Grid Table 3 Accent 3" w:uiPriority="48"/>
+    <w:lsdException w:name="Grid Table 4 Accent 3" w:uiPriority="49"/>
+    <w:lsdException w:name="Grid Table 5 Dark Accent 3" w:uiPriority="50"/>
+    <w:lsdException w:name="Grid Table 6 Colorful Accent 3" w:uiPriority="51"/>
+    <w:lsdException w:name="Grid Table 7 Colorful Accent 3" w:uiPriority="52"/>
+    <w:lsdException w:name="Grid Table 1 Light Accent 4" w:uiPriority="46"/>
+    <w:lsdException w:name="Grid Table 2 Accent 4" w:uiPriority="47"/>
+    <w:lsdException w:name="Grid Table 3 Accent 4" w:uiPriority="48"/>
+    <w:lsdException w:name="Grid Table 4 Accent 4" w:uiPriority="49"/>
+    <w:lsdException w:name="Grid Table 5 Dark Accent 4" w:uiPriority="50"/>
+    <w:lsdException w:name="Grid Table 6 Colorful Accent 4" w:uiPriority="51"/>
+    <w:lsdException w:name="Grid Table 7 Colorful Accent 4" w:uiPriority="52"/>
+    <w:lsdException w:name="Grid Table 1 Light Accent 5" w:uiPriority="46"/>
+    <w:lsdException w:name="Grid Table 2 Accent 5" w:uiPriority="47"/>
+    <w:lsdException w:name="Grid Table 3 Accent 5" w:uiPriority="48"/>
+    <w:lsdException w:name="Grid Table 4 Accent 5" w:uiPriority="49"/>
+    <w:lsdException w:name="Grid Table 5 Dark Accent 5" w:uiPriority="50"/>
+    <w:lsdException w:name="Grid Table 6 Colorful Accent 5" w:uiPriority="51"/>
+    <w:lsdException w:name="Grid Table 7 Colorful Accent 5" w:uiPriority="52"/>
+    <w:lsdException w:name="Grid Table 1 Light Accent 6" w:uiPriority="46"/>
+    <w:lsdException w:name="Grid Table 2 Accent 6" w:uiPriority="47"/>
+    <w:lsdException w:name="Grid Table 3 Accent 6" w:uiPriority="48"/>
+    <w:lsdException w:name="Grid Table 4 Accent 6" w:uiPriority="49"/>
+    <w:lsdException w:name="Grid Table 5 Dark Accent 6" w:uiPriority="50"/>
+    <w:lsdException w:name="Grid Table 6 Colorful Accent 6" w:uiPriority="51"/>
+    <w:lsdException w:name="Grid Table 7 Colorful Accent 6" w:uiPriority="52"/>
+    <w:lsdException w:name="List Table 1 Light" w:uiPriority="46"/>
+    <w:lsdException w:name="List Table 2" w:uiPriority="47"/>
+    <w:lsdException w:name="List Table 3" w:uiPriority="48"/>
+    <w:lsdException w:name="List Table 4" w:uiPriority="49"/>
+    <w:lsdException w:name="List Table 5 Dark" w:uiPriority="50"/>
+    <w:lsdException w:name="List Table 6 Colorful" w:uiPriority="51"/>
+    <w:lsdException w:name="List Table 7 Colorful" w:uiPriority="52"/>
+    <w:lsdException w:name="List Table 1 Light Accent 1" w:uiPriority="46"/>
+    <w:lsdException w:name="List Table 2 Accent 1" w:uiPriority="47"/>
+    <w:lsdException w:name="List Table 3 Accent 1" w:uiPriority="48"/>
+    <w:lsdException w:name="List Table 4 Accent 1" w:uiPriority="49"/>
+    <w:lsdException w:name="List Table 5 Dark Accent 1" w:uiPriority="50"/>
+    <w:lsdException w:name="List Table 6 Colorful Accent 1" w:uiPriority="51"/>
+    <w:lsdException w:name="List Table 7 Colorful Accent 1" w:uiPriority="52"/>
+    <w:lsdException w:name="List Table 1 Light Accent 2" w:uiPriority="46"/>
+    <w:lsdException w:name="List Table 2 Accent 2" w:uiPriority="47"/>
+    <w:lsdException w:name="List Table 3 Accent 2" w:uiPriority="48"/>
+    <w:lsdException w:name="List Table 4 Accent 2" w:uiPriority="49"/>
+    <w:lsdException w:name="List Table 5 Dark Accent 2" w:uiPriority="50"/>
+    <w:lsdException w:name="List Table 6 Colorful Accent 2" w:uiPriority="51"/>
+    <w:lsdException w:name="List Table 7 Colorful Accent 2" w:uiPriority="52"/>
+    <w:lsdException w:name="List Table 1 Light Accent 3" w:uiPriority="46"/>
+    <w:lsdException w:name="List Table 2 Accent 3" w:uiPriority="47"/>
+    <w:lsdException w:name="List Table 3 Accent 3" w:uiPriority="48"/>
+    <w:lsdException w:name="List Table 4 Accent 3" w:uiPriority="49"/>
+    <w:lsdException w:name="List Table 5 Dark Accent 3" w:uiPriority="50"/>
+    <w:lsdException w:name="List Table 6 Colorful Accent 3" w:uiPriority="51"/>
+    <w:lsdException w:name="List Table 7 Colorful Accent 3" w:uiPriority="52"/>
+    <w:lsdException w:name="List Table 1 Light Accent 4" w:uiPriority="46"/>
+    <w:lsdException w:name="List Table 2 Accent 4" w:uiPriority="47"/>
+    <w:lsdException w:name="List Table 3 Accent 4" w:uiPriority="48"/>
+    <w:lsdException w:name="List Table 4 Accent 4" w:uiPriority="49"/>
+    <w:lsdException w:name="List Table 5 Dark Accent 4" w:uiPriority="50"/>
+    <w:lsdException w:name="List Table 6 Colorful Accent 4" w:uiPriority="51"/>
+    <w:lsdException w:name="List Table 7 Colorful Accent 4" w:uiPriority="52"/>
+    <w:lsdException w:name="List Table 1 Light Accent 5" w:uiPriority="46"/>
+    <w:lsdException w:name="List Table 2 Accent 5" w:uiPriority="47"/>
+    <w:lsdException w:name="List Table 3 Accent 5" w:uiPriority="48"/>
+    <w:lsdException w:name="List Table 4 Accent 5" w:uiPriority="49"/>
+    <w:lsdException w:name="List Table 5 Dark Accent 5" w:uiPriority="50"/>
+    <w:lsdException w:name="List Table 6 Colorful Accent 5" w:uiPriority="51"/>
+    <w:lsdException w:name="List Table 7 Colorful Accent 5" w:uiPriority="52"/>
+    <w:lsdException w:name="List Table 1 Light Accent 6" w:uiPriority="46"/>
+    <w:lsdException w:name="List Table 2 Accent 6" w:uiPriority="47"/>
+    <w:lsdException w:name="List Table 3 Accent 6" w:uiPriority="48"/>
+    <w:lsdException w:name="List Table 4 Accent 6" w:uiPriority="49"/>
+    <w:lsdException w:name="List Table 5 Dark Accent 6" w:uiPriority="50"/>
+    <w:lsdException w:name="List Table 6 Colorful Accent 6" w:uiPriority="51"/>
+    <w:lsdException w:name="List Table 7 Colorful Accent 6" w:uiPriority="52"/>
+    <w:lsdException w:name="Mention" w:semiHidden="1" w:unhideWhenUsed="1"/>
+    <w:lsdException w:name="Smart Hyperlink" w:semiHidden="1" w:unhideWhenUsed="1"/>
+    <w:lsdException w:name="Hashtag" w:semiHidden="1" w:unhideWhenUsed="1"/>
+    <w:lsdException w:name="Unresolved Mention" w:semiHidden="1" w:unhideWhenUsed="1"/>
+    <w:lsdException w:name="Smart Link" w:semiHidden="1" w:unhideWhenUsed="1"/>
   </w:latentStyles>
   <w:style w:type="paragraph" w:default="1" w:styleId="Normal">
     <w:name w:val="Normal"/>
@@ -4987,7 +5751,6 @@
       <w:spacing w:after="0" w:line="240" w:lineRule="auto"/>
     </w:pPr>
     <w:tblPr>
-      <w:tblInd w:w="0" w:type="dxa"/>
       <w:tblBorders>
         <w:top w:val="single" w:sz="4" w:space="0" w:color="auto"/>
         <w:left w:val="single" w:sz="4" w:space="0" w:color="auto"/>
@@ -4996,507 +5759,6 @@
         <w:insideH w:val="single" w:sz="4" w:space="0" w:color="auto"/>
         <w:insideV w:val="single" w:sz="4" w:space="0" w:color="auto"/>
       </w:tblBorders>
-      <w:tblCellMar>
-        <w:top w:w="0" w:type="dxa"/>
-        <w:left w:w="108" w:type="dxa"/>
-        <w:bottom w:w="0" w:type="dxa"/>
-        <w:right w:w="108" w:type="dxa"/>
-      </w:tblCellMar>
-    </w:tblPr>
-  </w:style>
-  <w:style w:type="character" w:customStyle="1" w:styleId="Heading1Char">
-    <w:name w:val="Heading 1 Char"/>
-    <w:basedOn w:val="DefaultParagraphFont"/>
-    <w:link w:val="Heading1"/>
-    <w:uiPriority w:val="9"/>
-    <w:rsid w:val="006F7CDE"/>
-    <w:rPr>
-      <w:rFonts w:asciiTheme="majorHAnsi" w:eastAsiaTheme="majorEastAsia" w:hAnsiTheme="majorHAnsi" w:cstheme="majorBidi"/>
-      <w:color w:val="2F5496" w:themeColor="accent1" w:themeShade="BF"/>
-      <w:sz w:val="32"/>
-      <w:szCs w:val="32"/>
-    </w:rPr>
-  </w:style>
-  <w:style w:type="paragraph" w:styleId="Title">
-    <w:name w:val="Title"/>
-    <w:basedOn w:val="Normal"/>
-    <w:next w:val="Normal"/>
-    <w:link w:val="TitleChar"/>
-    <w:uiPriority w:val="10"/>
-    <w:qFormat/>
-    <w:rsid w:val="006F7CDE"/>
-    <w:pPr>
-      <w:spacing w:after="0" w:line="240" w:lineRule="auto"/>
-      <w:contextualSpacing/>
-    </w:pPr>
-    <w:rPr>
-      <w:rFonts w:asciiTheme="majorHAnsi" w:eastAsiaTheme="majorEastAsia" w:hAnsiTheme="majorHAnsi" w:cstheme="majorBidi"/>
-      <w:spacing w:val="-10"/>
-      <w:kern w:val="28"/>
-      <w:sz w:val="56"/>
-      <w:szCs w:val="56"/>
-    </w:rPr>
-  </w:style>
-  <w:style w:type="character" w:customStyle="1" w:styleId="TitleChar">
-    <w:name w:val="Title Char"/>
-    <w:basedOn w:val="DefaultParagraphFont"/>
-    <w:link w:val="Title"/>
-    <w:uiPriority w:val="10"/>
-    <w:rsid w:val="006F7CDE"/>
-    <w:rPr>
-      <w:rFonts w:asciiTheme="majorHAnsi" w:eastAsiaTheme="majorEastAsia" w:hAnsiTheme="majorHAnsi" w:cstheme="majorBidi"/>
-      <w:spacing w:val="-10"/>
-      <w:kern w:val="28"/>
-      <w:sz w:val="56"/>
-      <w:szCs w:val="56"/>
-    </w:rPr>
-  </w:style>
-  <w:style w:type="paragraph" w:styleId="Subtitle">
-    <w:name w:val="Subtitle"/>
-    <w:basedOn w:val="Normal"/>
-    <w:next w:val="Normal"/>
-    <w:link w:val="SubtitleChar"/>
-    <w:uiPriority w:val="11"/>
-    <w:qFormat/>
-    <w:rsid w:val="004762D3"/>
-    <w:pPr>
-      <w:numPr>
-        <w:ilvl w:val="1"/>
-      </w:numPr>
-    </w:pPr>
-    <w:rPr>
-      <w:rFonts w:eastAsiaTheme="minorEastAsia"/>
-      <w:color w:val="5A5A5A" w:themeColor="text1" w:themeTint="A5"/>
-      <w:spacing w:val="15"/>
-    </w:rPr>
-  </w:style>
-  <w:style w:type="character" w:customStyle="1" w:styleId="SubtitleChar">
-    <w:name w:val="Subtitle Char"/>
-    <w:basedOn w:val="DefaultParagraphFont"/>
-    <w:link w:val="Subtitle"/>
-    <w:uiPriority w:val="11"/>
-    <w:rsid w:val="004762D3"/>
-    <w:rPr>
-      <w:rFonts w:eastAsiaTheme="minorEastAsia"/>
-      <w:color w:val="5A5A5A" w:themeColor="text1" w:themeTint="A5"/>
-      <w:spacing w:val="15"/>
-    </w:rPr>
-  </w:style>
-  <w:style w:type="paragraph" w:styleId="TOCHeading">
-    <w:name w:val="TOC Heading"/>
-    <w:basedOn w:val="Heading1"/>
-    <w:next w:val="Normal"/>
-    <w:uiPriority w:val="39"/>
-    <w:unhideWhenUsed/>
-    <w:qFormat/>
-    <w:rsid w:val="00D517DE"/>
-    <w:pPr>
-      <w:outlineLvl w:val="9"/>
-    </w:pPr>
-  </w:style>
-  <w:style w:type="paragraph" w:styleId="TOC1">
-    <w:name w:val="toc 1"/>
-    <w:basedOn w:val="Normal"/>
-    <w:next w:val="Normal"/>
-    <w:autoRedefine/>
-    <w:uiPriority w:val="39"/>
-    <w:unhideWhenUsed/>
-    <w:rsid w:val="00D517DE"/>
-    <w:pPr>
-      <w:spacing w:after="100"/>
-    </w:pPr>
-  </w:style>
-  <w:style w:type="character" w:styleId="Hyperlink">
-    <w:name w:val="Hyperlink"/>
-    <w:basedOn w:val="DefaultParagraphFont"/>
-    <w:uiPriority w:val="99"/>
-    <w:unhideWhenUsed/>
-    <w:rsid w:val="00D517DE"/>
-    <w:rPr>
-      <w:color w:val="0563C1" w:themeColor="hyperlink"/>
-      <w:u w:val="single"/>
-    </w:rPr>
-  </w:style>
-  <w:style w:type="paragraph" w:styleId="ListParagraph">
-    <w:name w:val="List Paragraph"/>
-    <w:basedOn w:val="Normal"/>
-    <w:uiPriority w:val="34"/>
-    <w:qFormat/>
-    <w:rsid w:val="0075705C"/>
-    <w:pPr>
-      <w:ind w:left="720"/>
-      <w:contextualSpacing/>
-    </w:pPr>
-  </w:style>
-  <w:style w:type="paragraph" w:styleId="BalloonText">
-    <w:name w:val="Balloon Text"/>
-    <w:basedOn w:val="Normal"/>
-    <w:link w:val="BalloonTextChar"/>
-    <w:uiPriority w:val="99"/>
-    <w:semiHidden/>
-    <w:unhideWhenUsed/>
-    <w:rsid w:val="00095636"/>
-    <w:pPr>
-      <w:spacing w:after="0" w:line="240" w:lineRule="auto"/>
-    </w:pPr>
-    <w:rPr>
-      <w:rFonts w:ascii="Tahoma" w:hAnsi="Tahoma" w:cs="Tahoma"/>
-      <w:sz w:val="16"/>
-      <w:szCs w:val="16"/>
-    </w:rPr>
-  </w:style>
-  <w:style w:type="character" w:customStyle="1" w:styleId="BalloonTextChar">
-    <w:name w:val="Balloon Text Char"/>
-    <w:basedOn w:val="DefaultParagraphFont"/>
-    <w:link w:val="BalloonText"/>
-    <w:uiPriority w:val="99"/>
-    <w:semiHidden/>
-    <w:rsid w:val="00095636"/>
-    <w:rPr>
-      <w:rFonts w:ascii="Tahoma" w:hAnsi="Tahoma" w:cs="Tahoma"/>
-      <w:sz w:val="16"/>
-      <w:szCs w:val="16"/>
-    </w:rPr>
-  </w:style>
-  <w:style w:type="paragraph" w:styleId="Header">
-    <w:name w:val="header"/>
-    <w:basedOn w:val="Normal"/>
-    <w:link w:val="HeaderChar"/>
-    <w:unhideWhenUsed/>
-    <w:rsid w:val="00602B13"/>
-    <w:pPr>
-      <w:tabs>
-        <w:tab w:val="center" w:pos="4680"/>
-        <w:tab w:val="right" w:pos="9360"/>
-      </w:tabs>
-      <w:spacing w:after="0" w:line="240" w:lineRule="auto"/>
-    </w:pPr>
-  </w:style>
-  <w:style w:type="character" w:customStyle="1" w:styleId="HeaderChar">
-    <w:name w:val="Header Char"/>
-    <w:basedOn w:val="DefaultParagraphFont"/>
-    <w:link w:val="Header"/>
-    <w:rsid w:val="00602B13"/>
-  </w:style>
-  <w:style w:type="paragraph" w:styleId="Footer">
-    <w:name w:val="footer"/>
-    <w:basedOn w:val="Normal"/>
-    <w:link w:val="FooterChar"/>
-    <w:uiPriority w:val="99"/>
-    <w:unhideWhenUsed/>
-    <w:rsid w:val="00602B13"/>
-    <w:pPr>
-      <w:tabs>
-        <w:tab w:val="center" w:pos="4680"/>
-        <w:tab w:val="right" w:pos="9360"/>
-      </w:tabs>
-      <w:spacing w:after="0" w:line="240" w:lineRule="auto"/>
-    </w:pPr>
-  </w:style>
-  <w:style w:type="character" w:customStyle="1" w:styleId="FooterChar">
-    <w:name w:val="Footer Char"/>
-    <w:basedOn w:val="DefaultParagraphFont"/>
-    <w:link w:val="Footer"/>
-    <w:uiPriority w:val="99"/>
-    <w:rsid w:val="00602B13"/>
-  </w:style>
-  <w:style w:type="character" w:customStyle="1" w:styleId="Heading2Char">
-    <w:name w:val="Heading 2 Char"/>
-    <w:basedOn w:val="DefaultParagraphFont"/>
-    <w:link w:val="Heading2"/>
-    <w:uiPriority w:val="9"/>
-    <w:rsid w:val="00A64741"/>
-    <w:rPr>
-      <w:rFonts w:asciiTheme="majorHAnsi" w:eastAsiaTheme="majorEastAsia" w:hAnsiTheme="majorHAnsi" w:cstheme="majorBidi"/>
-      <w:color w:val="2F5496" w:themeColor="accent1" w:themeShade="BF"/>
-      <w:sz w:val="26"/>
-      <w:szCs w:val="26"/>
-    </w:rPr>
-  </w:style>
-  <w:style w:type="paragraph" w:styleId="TOC2">
-    <w:name w:val="toc 2"/>
-    <w:basedOn w:val="Normal"/>
-    <w:next w:val="Normal"/>
-    <w:autoRedefine/>
-    <w:uiPriority w:val="39"/>
-    <w:unhideWhenUsed/>
-    <w:rsid w:val="00A64741"/>
-    <w:pPr>
-      <w:spacing w:after="100"/>
-      <w:ind w:left="220"/>
-    </w:pPr>
-  </w:style>
-  <w:style w:type="paragraph" w:styleId="NormalWeb">
-    <w:name w:val="Normal (Web)"/>
-    <w:basedOn w:val="Normal"/>
-    <w:uiPriority w:val="99"/>
-    <w:semiHidden/>
-    <w:unhideWhenUsed/>
-    <w:rsid w:val="000D2D74"/>
-    <w:rPr>
-      <w:rFonts w:ascii="Times New Roman" w:hAnsi="Times New Roman" w:cs="Times New Roman"/>
-      <w:sz w:val="24"/>
-      <w:szCs w:val="24"/>
-    </w:rPr>
-  </w:style>
-</w:styles>
-</file>
-
-<file path=word/stylesWithEffects.xml><?xml version="1.0" encoding="utf-8"?>
-<w:styles xmlns:wpc="http://schemas.microsoft.com/office/word/2010/wordprocessingCanvas" xmlns:mc="http://schemas.openxmlformats.org/markup-compatibility/2006" xmlns:o="urn:schemas-microsoft-com:office:office" xmlns:r="http://schemas.openxmlformats.org/officeDocument/2006/relationships" xmlns:m="http://schemas.openxmlformats.org/officeDocument/2006/math" xmlns:v="urn:schemas-microsoft-com:vml" xmlns:wp14="http://schemas.microsoft.com/office/word/2010/wordprocessingDrawing" xmlns:wp="http://schemas.openxmlformats.org/drawingml/2006/wordprocessingDrawing" xmlns:w10="urn:schemas-microsoft-com:office:word" xmlns:w="http://schemas.openxmlformats.org/wordprocessingml/2006/main" xmlns:w14="http://schemas.microsoft.com/office/word/2010/wordml" xmlns:wpg="http://schemas.microsoft.com/office/word/2010/wordprocessingGroup" xmlns:wpi="http://schemas.microsoft.com/office/word/2010/wordprocessingInk" xmlns:wne="http://schemas.microsoft.com/office/word/2006/wordml" xmlns:wps="http://schemas.microsoft.com/office/word/2010/wordprocessingShape" mc:Ignorable="w14 wp14">
-  <w:docDefaults>
-    <w:rPrDefault>
-      <w:rPr>
-        <w:rFonts w:asciiTheme="minorHAnsi" w:eastAsiaTheme="minorHAnsi" w:hAnsiTheme="minorHAnsi" w:cstheme="minorBidi"/>
-        <w:sz w:val="22"/>
-        <w:szCs w:val="22"/>
-        <w:lang w:val="en-US" w:eastAsia="en-US" w:bidi="ar-SA"/>
-      </w:rPr>
-    </w:rPrDefault>
-    <w:pPrDefault>
-      <w:pPr>
-        <w:spacing w:after="160" w:line="259" w:lineRule="auto"/>
-      </w:pPr>
-    </w:pPrDefault>
-  </w:docDefaults>
-  <w:latentStyles w:defLockedState="0" w:defUIPriority="99" w:defSemiHidden="1" w:defUnhideWhenUsed="1" w:defQFormat="0" w:count="267">
-    <w:lsdException w:name="Normal" w:semiHidden="0" w:uiPriority="0" w:unhideWhenUsed="0" w:qFormat="1"/>
-    <w:lsdException w:name="heading 1" w:semiHidden="0" w:uiPriority="9" w:unhideWhenUsed="0" w:qFormat="1"/>
-    <w:lsdException w:name="heading 2" w:uiPriority="9" w:qFormat="1"/>
-    <w:lsdException w:name="heading 3" w:uiPriority="9" w:qFormat="1"/>
-    <w:lsdException w:name="heading 4" w:uiPriority="9" w:qFormat="1"/>
-    <w:lsdException w:name="heading 5" w:uiPriority="9" w:qFormat="1"/>
-    <w:lsdException w:name="heading 6" w:uiPriority="9" w:qFormat="1"/>
-    <w:lsdException w:name="heading 7" w:uiPriority="9" w:qFormat="1"/>
-    <w:lsdException w:name="heading 8" w:uiPriority="9" w:qFormat="1"/>
-    <w:lsdException w:name="heading 9" w:uiPriority="9" w:qFormat="1"/>
-    <w:lsdException w:name="toc 1" w:uiPriority="39"/>
-    <w:lsdException w:name="toc 2" w:uiPriority="39"/>
-    <w:lsdException w:name="toc 3" w:uiPriority="39"/>
-    <w:lsdException w:name="toc 4" w:uiPriority="39"/>
-    <w:lsdException w:name="toc 5" w:uiPriority="39"/>
-    <w:lsdException w:name="toc 6" w:uiPriority="39"/>
-    <w:lsdException w:name="toc 7" w:uiPriority="39"/>
-    <w:lsdException w:name="toc 8" w:uiPriority="39"/>
-    <w:lsdException w:name="toc 9" w:uiPriority="39"/>
-    <w:lsdException w:name="header" w:uiPriority="0"/>
-    <w:lsdException w:name="caption" w:uiPriority="35" w:qFormat="1"/>
-    <w:lsdException w:name="Title" w:semiHidden="0" w:uiPriority="10" w:unhideWhenUsed="0" w:qFormat="1"/>
-    <w:lsdException w:name="Default Paragraph Font" w:uiPriority="1"/>
-    <w:lsdException w:name="Subtitle" w:semiHidden="0" w:uiPriority="11" w:unhideWhenUsed="0" w:qFormat="1"/>
-    <w:lsdException w:name="Strong" w:semiHidden="0" w:uiPriority="22" w:unhideWhenUsed="0" w:qFormat="1"/>
-    <w:lsdException w:name="Emphasis" w:semiHidden="0" w:uiPriority="20" w:unhideWhenUsed="0" w:qFormat="1"/>
-    <w:lsdException w:name="Table Grid" w:semiHidden="0" w:uiPriority="39" w:unhideWhenUsed="0"/>
-    <w:lsdException w:name="Placeholder Text" w:unhideWhenUsed="0"/>
-    <w:lsdException w:name="No Spacing" w:semiHidden="0" w:uiPriority="1" w:unhideWhenUsed="0" w:qFormat="1"/>
-    <w:lsdException w:name="Light Shading" w:semiHidden="0" w:uiPriority="60" w:unhideWhenUsed="0"/>
-    <w:lsdException w:name="Light List" w:semiHidden="0" w:uiPriority="61" w:unhideWhenUsed="0"/>
-    <w:lsdException w:name="Light Grid" w:semiHidden="0" w:uiPriority="62" w:unhideWhenUsed="0"/>
-    <w:lsdException w:name="Medium Shading 1" w:semiHidden="0" w:uiPriority="63" w:unhideWhenUsed="0"/>
-    <w:lsdException w:name="Medium Shading 2" w:semiHidden="0" w:uiPriority="64" w:unhideWhenUsed="0"/>
-    <w:lsdException w:name="Medium List 1" w:semiHidden="0" w:uiPriority="65" w:unhideWhenUsed="0"/>
-    <w:lsdException w:name="Medium List 2" w:semiHidden="0" w:uiPriority="66" w:unhideWhenUsed="0"/>
-    <w:lsdException w:name="Medium Grid 1" w:semiHidden="0" w:uiPriority="67" w:unhideWhenUsed="0"/>
-    <w:lsdException w:name="Medium Grid 2" w:semiHidden="0" w:uiPriority="68" w:unhideWhenUsed="0"/>
-    <w:lsdException w:name="Medium Grid 3" w:semiHidden="0" w:uiPriority="69" w:unhideWhenUsed="0"/>
-    <w:lsdException w:name="Dark List" w:semiHidden="0" w:uiPriority="70" w:unhideWhenUsed="0"/>
-    <w:lsdException w:name="Colorful Shading" w:semiHidden="0" w:uiPriority="71" w:unhideWhenUsed="0"/>
-    <w:lsdException w:name="Colorful List" w:semiHidden="0" w:uiPriority="72" w:unhideWhenUsed="0"/>
-    <w:lsdException w:name="Colorful Grid" w:semiHidden="0" w:uiPriority="73" w:unhideWhenUsed="0"/>
-    <w:lsdException w:name="Light Shading Accent 1" w:semiHidden="0" w:uiPriority="60" w:unhideWhenUsed="0"/>
-    <w:lsdException w:name="Light List Accent 1" w:semiHidden="0" w:uiPriority="61" w:unhideWhenUsed="0"/>
-    <w:lsdException w:name="Light Grid Accent 1" w:semiHidden="0" w:uiPriority="62" w:unhideWhenUsed="0"/>
-    <w:lsdException w:name="Medium Shading 1 Accent 1" w:semiHidden="0" w:uiPriority="63" w:unhideWhenUsed="0"/>
-    <w:lsdException w:name="Medium Shading 2 Accent 1" w:semiHidden="0" w:uiPriority="64" w:unhideWhenUsed="0"/>
-    <w:lsdException w:name="Medium List 1 Accent 1" w:semiHidden="0" w:uiPriority="65" w:unhideWhenUsed="0"/>
-    <w:lsdException w:name="Revision" w:unhideWhenUsed="0"/>
-    <w:lsdException w:name="List Paragraph" w:semiHidden="0" w:uiPriority="34" w:unhideWhenUsed="0" w:qFormat="1"/>
-    <w:lsdException w:name="Quote" w:semiHidden="0" w:uiPriority="29" w:unhideWhenUsed="0" w:qFormat="1"/>
-    <w:lsdException w:name="Intense Quote" w:semiHidden="0" w:uiPriority="30" w:unhideWhenUsed="0" w:qFormat="1"/>
-    <w:lsdException w:name="Medium List 2 Accent 1" w:semiHidden="0" w:uiPriority="66" w:unhideWhenUsed="0"/>
-    <w:lsdException w:name="Medium Grid 1 Accent 1" w:semiHidden="0" w:uiPriority="67" w:unhideWhenUsed="0"/>
-    <w:lsdException w:name="Medium Grid 2 Accent 1" w:semiHidden="0" w:uiPriority="68" w:unhideWhenUsed="0"/>
-    <w:lsdException w:name="Medium Grid 3 Accent 1" w:semiHidden="0" w:uiPriority="69" w:unhideWhenUsed="0"/>
-    <w:lsdException w:name="Dark List Accent 1" w:semiHidden="0" w:uiPriority="70" w:unhideWhenUsed="0"/>
-    <w:lsdException w:name="Colorful Shading Accent 1" w:semiHidden="0" w:uiPriority="71" w:unhideWhenUsed="0"/>
-    <w:lsdException w:name="Colorful List Accent 1" w:semiHidden="0" w:uiPriority="72" w:unhideWhenUsed="0"/>
-    <w:lsdException w:name="Colorful Grid Accent 1" w:semiHidden="0" w:uiPriority="73" w:unhideWhenUsed="0"/>
-    <w:lsdException w:name="Light Shading Accent 2" w:semiHidden="0" w:uiPriority="60" w:unhideWhenUsed="0"/>
-    <w:lsdException w:name="Light List Accent 2" w:semiHidden="0" w:uiPriority="61" w:unhideWhenUsed="0"/>
-    <w:lsdException w:name="Light Grid Accent 2" w:semiHidden="0" w:uiPriority="62" w:unhideWhenUsed="0"/>
-    <w:lsdException w:name="Medium Shading 1 Accent 2" w:semiHidden="0" w:uiPriority="63" w:unhideWhenUsed="0"/>
-    <w:lsdException w:name="Medium Shading 2 Accent 2" w:semiHidden="0" w:uiPriority="64" w:unhideWhenUsed="0"/>
-    <w:lsdException w:name="Medium List 1 Accent 2" w:semiHidden="0" w:uiPriority="65" w:unhideWhenUsed="0"/>
-    <w:lsdException w:name="Medium List 2 Accent 2" w:semiHidden="0" w:uiPriority="66" w:unhideWhenUsed="0"/>
-    <w:lsdException w:name="Medium Grid 1 Accent 2" w:semiHidden="0" w:uiPriority="67" w:unhideWhenUsed="0"/>
-    <w:lsdException w:name="Medium Grid 2 Accent 2" w:semiHidden="0" w:uiPriority="68" w:unhideWhenUsed="0"/>
-    <w:lsdException w:name="Medium Grid 3 Accent 2" w:semiHidden="0" w:uiPriority="69" w:unhideWhenUsed="0"/>
-    <w:lsdException w:name="Dark List Accent 2" w:semiHidden="0" w:uiPriority="70" w:unhideWhenUsed="0"/>
-    <w:lsdException w:name="Colorful Shading Accent 2" w:semiHidden="0" w:uiPriority="71" w:unhideWhenUsed="0"/>
-    <w:lsdException w:name="Colorful List Accent 2" w:semiHidden="0" w:uiPriority="72" w:unhideWhenUsed="0"/>
-    <w:lsdException w:name="Colorful Grid Accent 2" w:semiHidden="0" w:uiPriority="73" w:unhideWhenUsed="0"/>
-    <w:lsdException w:name="Light Shading Accent 3" w:semiHidden="0" w:uiPriority="60" w:unhideWhenUsed="0"/>
-    <w:lsdException w:name="Light List Accent 3" w:semiHidden="0" w:uiPriority="61" w:unhideWhenUsed="0"/>
-    <w:lsdException w:name="Light Grid Accent 3" w:semiHidden="0" w:uiPriority="62" w:unhideWhenUsed="0"/>
-    <w:lsdException w:name="Medium Shading 1 Accent 3" w:semiHidden="0" w:uiPriority="63" w:unhideWhenUsed="0"/>
-    <w:lsdException w:name="Medium Shading 2 Accent 3" w:semiHidden="0" w:uiPriority="64" w:unhideWhenUsed="0"/>
-    <w:lsdException w:name="Medium List 1 Accent 3" w:semiHidden="0" w:uiPriority="65" w:unhideWhenUsed="0"/>
-    <w:lsdException w:name="Medium List 2 Accent 3" w:semiHidden="0" w:uiPriority="66" w:unhideWhenUsed="0"/>
-    <w:lsdException w:name="Medium Grid 1 Accent 3" w:semiHidden="0" w:uiPriority="67" w:unhideWhenUsed="0"/>
-    <w:lsdException w:name="Medium Grid 2 Accent 3" w:semiHidden="0" w:uiPriority="68" w:unhideWhenUsed="0"/>
-    <w:lsdException w:name="Medium Grid 3 Accent 3" w:semiHidden="0" w:uiPriority="69" w:unhideWhenUsed="0"/>
-    <w:lsdException w:name="Dark List Accent 3" w:semiHidden="0" w:uiPriority="70" w:unhideWhenUsed="0"/>
-    <w:lsdException w:name="Colorful Shading Accent 3" w:semiHidden="0" w:uiPriority="71" w:unhideWhenUsed="0"/>
-    <w:lsdException w:name="Colorful List Accent 3" w:semiHidden="0" w:uiPriority="72" w:unhideWhenUsed="0"/>
-    <w:lsdException w:name="Colorful Grid Accent 3" w:semiHidden="0" w:uiPriority="73" w:unhideWhenUsed="0"/>
-    <w:lsdException w:name="Light Shading Accent 4" w:semiHidden="0" w:uiPriority="60" w:unhideWhenUsed="0"/>
-    <w:lsdException w:name="Light List Accent 4" w:semiHidden="0" w:uiPriority="61" w:unhideWhenUsed="0"/>
-    <w:lsdException w:name="Light Grid Accent 4" w:semiHidden="0" w:uiPriority="62" w:unhideWhenUsed="0"/>
-    <w:lsdException w:name="Medium Shading 1 Accent 4" w:semiHidden="0" w:uiPriority="63" w:unhideWhenUsed="0"/>
-    <w:lsdException w:name="Medium Shading 2 Accent 4" w:semiHidden="0" w:uiPriority="64" w:unhideWhenUsed="0"/>
-    <w:lsdException w:name="Medium List 1 Accent 4" w:semiHidden="0" w:uiPriority="65" w:unhideWhenUsed="0"/>
-    <w:lsdException w:name="Medium List 2 Accent 4" w:semiHidden="0" w:uiPriority="66" w:unhideWhenUsed="0"/>
-    <w:lsdException w:name="Medium Grid 1 Accent 4" w:semiHidden="0" w:uiPriority="67" w:unhideWhenUsed="0"/>
-    <w:lsdException w:name="Medium Grid 2 Accent 4" w:semiHidden="0" w:uiPriority="68" w:unhideWhenUsed="0"/>
-    <w:lsdException w:name="Medium Grid 3 Accent 4" w:semiHidden="0" w:uiPriority="69" w:unhideWhenUsed="0"/>
-    <w:lsdException w:name="Dark List Accent 4" w:semiHidden="0" w:uiPriority="70" w:unhideWhenUsed="0"/>
-    <w:lsdException w:name="Colorful Shading Accent 4" w:semiHidden="0" w:uiPriority="71" w:unhideWhenUsed="0"/>
-    <w:lsdException w:name="Colorful List Accent 4" w:semiHidden="0" w:uiPriority="72" w:unhideWhenUsed="0"/>
-    <w:lsdException w:name="Colorful Grid Accent 4" w:semiHidden="0" w:uiPriority="73" w:unhideWhenUsed="0"/>
-    <w:lsdException w:name="Light Shading Accent 5" w:semiHidden="0" w:uiPriority="60" w:unhideWhenUsed="0"/>
-    <w:lsdException w:name="Light List Accent 5" w:semiHidden="0" w:uiPriority="61" w:unhideWhenUsed="0"/>
-    <w:lsdException w:name="Light Grid Accent 5" w:semiHidden="0" w:uiPriority="62" w:unhideWhenUsed="0"/>
-    <w:lsdException w:name="Medium Shading 1 Accent 5" w:semiHidden="0" w:uiPriority="63" w:unhideWhenUsed="0"/>
-    <w:lsdException w:name="Medium Shading 2 Accent 5" w:semiHidden="0" w:uiPriority="64" w:unhideWhenUsed="0"/>
-    <w:lsdException w:name="Medium List 1 Accent 5" w:semiHidden="0" w:uiPriority="65" w:unhideWhenUsed="0"/>
-    <w:lsdException w:name="Medium List 2 Accent 5" w:semiHidden="0" w:uiPriority="66" w:unhideWhenUsed="0"/>
-    <w:lsdException w:name="Medium Grid 1 Accent 5" w:semiHidden="0" w:uiPriority="67" w:unhideWhenUsed="0"/>
-    <w:lsdException w:name="Medium Grid 2 Accent 5" w:semiHidden="0" w:uiPriority="68" w:unhideWhenUsed="0"/>
-    <w:lsdException w:name="Medium Grid 3 Accent 5" w:semiHidden="0" w:uiPriority="69" w:unhideWhenUsed="0"/>
-    <w:lsdException w:name="Dark List Accent 5" w:semiHidden="0" w:uiPriority="70" w:unhideWhenUsed="0"/>
-    <w:lsdException w:name="Colorful Shading Accent 5" w:semiHidden="0" w:uiPriority="71" w:unhideWhenUsed="0"/>
-    <w:lsdException w:name="Colorful List Accent 5" w:semiHidden="0" w:uiPriority="72" w:unhideWhenUsed="0"/>
-    <w:lsdException w:name="Colorful Grid Accent 5" w:semiHidden="0" w:uiPriority="73" w:unhideWhenUsed="0"/>
-    <w:lsdException w:name="Light Shading Accent 6" w:semiHidden="0" w:uiPriority="60" w:unhideWhenUsed="0"/>
-    <w:lsdException w:name="Light List Accent 6" w:semiHidden="0" w:uiPriority="61" w:unhideWhenUsed="0"/>
-    <w:lsdException w:name="Light Grid Accent 6" w:semiHidden="0" w:uiPriority="62" w:unhideWhenUsed="0"/>
-    <w:lsdException w:name="Medium Shading 1 Accent 6" w:semiHidden="0" w:uiPriority="63" w:unhideWhenUsed="0"/>
-    <w:lsdException w:name="Medium Shading 2 Accent 6" w:semiHidden="0" w:uiPriority="64" w:unhideWhenUsed="0"/>
-    <w:lsdException w:name="Medium List 1 Accent 6" w:semiHidden="0" w:uiPriority="65" w:unhideWhenUsed="0"/>
-    <w:lsdException w:name="Medium List 2 Accent 6" w:semiHidden="0" w:uiPriority="66" w:unhideWhenUsed="0"/>
-    <w:lsdException w:name="Medium Grid 1 Accent 6" w:semiHidden="0" w:uiPriority="67" w:unhideWhenUsed="0"/>
-    <w:lsdException w:name="Medium Grid 2 Accent 6" w:semiHidden="0" w:uiPriority="68" w:unhideWhenUsed="0"/>
-    <w:lsdException w:name="Medium Grid 3 Accent 6" w:semiHidden="0" w:uiPriority="69" w:unhideWhenUsed="0"/>
-    <w:lsdException w:name="Dark List Accent 6" w:semiHidden="0" w:uiPriority="70" w:unhideWhenUsed="0"/>
-    <w:lsdException w:name="Colorful Shading Accent 6" w:semiHidden="0" w:uiPriority="71" w:unhideWhenUsed="0"/>
-    <w:lsdException w:name="Colorful List Accent 6" w:semiHidden="0" w:uiPriority="72" w:unhideWhenUsed="0"/>
-    <w:lsdException w:name="Colorful Grid Accent 6" w:semiHidden="0" w:uiPriority="73" w:unhideWhenUsed="0"/>
-    <w:lsdException w:name="Subtle Emphasis" w:semiHidden="0" w:uiPriority="19" w:unhideWhenUsed="0" w:qFormat="1"/>
-    <w:lsdException w:name="Intense Emphasis" w:semiHidden="0" w:uiPriority="21" w:unhideWhenUsed="0" w:qFormat="1"/>
-    <w:lsdException w:name="Subtle Reference" w:semiHidden="0" w:uiPriority="31" w:unhideWhenUsed="0" w:qFormat="1"/>
-    <w:lsdException w:name="Intense Reference" w:semiHidden="0" w:uiPriority="32" w:unhideWhenUsed="0" w:qFormat="1"/>
-    <w:lsdException w:name="Book Title" w:semiHidden="0" w:uiPriority="33" w:unhideWhenUsed="0" w:qFormat="1"/>
-    <w:lsdException w:name="Bibliography" w:uiPriority="37"/>
-    <w:lsdException w:name="TOC Heading" w:uiPriority="39" w:qFormat="1"/>
-  </w:latentStyles>
-  <w:style w:type="paragraph" w:default="1" w:styleId="Normal">
-    <w:name w:val="Normal"/>
-    <w:qFormat/>
-  </w:style>
-  <w:style w:type="paragraph" w:styleId="Heading1">
-    <w:name w:val="heading 1"/>
-    <w:basedOn w:val="Normal"/>
-    <w:next w:val="Normal"/>
-    <w:link w:val="Heading1Char"/>
-    <w:uiPriority w:val="9"/>
-    <w:qFormat/>
-    <w:rsid w:val="006F7CDE"/>
-    <w:pPr>
-      <w:keepNext/>
-      <w:keepLines/>
-      <w:spacing w:before="240" w:after="0"/>
-      <w:outlineLvl w:val="0"/>
-    </w:pPr>
-    <w:rPr>
-      <w:rFonts w:asciiTheme="majorHAnsi" w:eastAsiaTheme="majorEastAsia" w:hAnsiTheme="majorHAnsi" w:cstheme="majorBidi"/>
-      <w:color w:val="2F5496" w:themeColor="accent1" w:themeShade="BF"/>
-      <w:sz w:val="32"/>
-      <w:szCs w:val="32"/>
-    </w:rPr>
-  </w:style>
-  <w:style w:type="paragraph" w:styleId="Heading2">
-    <w:name w:val="heading 2"/>
-    <w:basedOn w:val="Normal"/>
-    <w:next w:val="Normal"/>
-    <w:link w:val="Heading2Char"/>
-    <w:uiPriority w:val="9"/>
-    <w:unhideWhenUsed/>
-    <w:qFormat/>
-    <w:rsid w:val="00A64741"/>
-    <w:pPr>
-      <w:keepNext/>
-      <w:keepLines/>
-      <w:spacing w:before="40" w:after="0"/>
-      <w:outlineLvl w:val="1"/>
-    </w:pPr>
-    <w:rPr>
-      <w:rFonts w:asciiTheme="majorHAnsi" w:eastAsiaTheme="majorEastAsia" w:hAnsiTheme="majorHAnsi" w:cstheme="majorBidi"/>
-      <w:color w:val="2F5496" w:themeColor="accent1" w:themeShade="BF"/>
-      <w:sz w:val="26"/>
-      <w:szCs w:val="26"/>
-    </w:rPr>
-  </w:style>
-  <w:style w:type="character" w:default="1" w:styleId="DefaultParagraphFont">
-    <w:name w:val="Default Paragraph Font"/>
-    <w:uiPriority w:val="1"/>
-    <w:semiHidden/>
-    <w:unhideWhenUsed/>
-  </w:style>
-  <w:style w:type="table" w:default="1" w:styleId="TableNormal">
-    <w:name w:val="Normal Table"/>
-    <w:uiPriority w:val="99"/>
-    <w:semiHidden/>
-    <w:unhideWhenUsed/>
-    <w:tblPr>
-      <w:tblInd w:w="0" w:type="dxa"/>
-      <w:tblCellMar>
-        <w:top w:w="0" w:type="dxa"/>
-        <w:left w:w="108" w:type="dxa"/>
-        <w:bottom w:w="0" w:type="dxa"/>
-        <w:right w:w="108" w:type="dxa"/>
-      </w:tblCellMar>
-    </w:tblPr>
-  </w:style>
-  <w:style w:type="numbering" w:default="1" w:styleId="NoList">
-    <w:name w:val="No List"/>
-    <w:uiPriority w:val="99"/>
-    <w:semiHidden/>
-    <w:unhideWhenUsed/>
-  </w:style>
-  <w:style w:type="table" w:styleId="TableGrid">
-    <w:name w:val="Table Grid"/>
-    <w:basedOn w:val="TableNormal"/>
-    <w:uiPriority w:val="39"/>
-    <w:rsid w:val="00EA2C79"/>
-    <w:pPr>
-      <w:spacing w:after="0" w:line="240" w:lineRule="auto"/>
-    </w:pPr>
-    <w:tblPr>
-      <w:tblInd w:w="0" w:type="dxa"/>
-      <w:tblBorders>
-        <w:top w:val="single" w:sz="4" w:space="0" w:color="auto"/>
-        <w:left w:val="single" w:sz="4" w:space="0" w:color="auto"/>
-        <w:bottom w:val="single" w:sz="4" w:space="0" w:color="auto"/>
-        <w:right w:val="single" w:sz="4" w:space="0" w:color="auto"/>
-        <w:insideH w:val="single" w:sz="4" w:space="0" w:color="auto"/>
-        <w:insideV w:val="single" w:sz="4" w:space="0" w:color="auto"/>
-      </w:tblBorders>
-      <w:tblCellMar>
-        <w:top w:w="0" w:type="dxa"/>
-        <w:left w:w="108" w:type="dxa"/>
-        <w:bottom w:w="0" w:type="dxa"/>
-        <w:right w:w="108" w:type="dxa"/>
-      </w:tblCellMar>
     </w:tblPr>
   </w:style>
   <w:style w:type="character" w:customStyle="1" w:styleId="Heading1Char">
@@ -5992,7 +6254,7 @@
   <a:extraClrSchemeLst/>
   <a:extLst>
     <a:ext uri="{05A4C25C-085E-4340-85A3-A5531E510DB2}">
-      <thm15:themeFamily xmlns="" xmlns:thm15="http://schemas.microsoft.com/office/thememl/2012/main" name="Office Theme" id="{62F939B6-93AF-4DB8-9C6B-D6C7DFDC589F}" vid="{4A3C46E8-61CC-4603-A589-7422A47A8E4A}"/>
+      <thm15:themeFamily xmlns:thm15="http://schemas.microsoft.com/office/thememl/2012/main" name="Office Theme" id="{62F939B6-93AF-4DB8-9C6B-D6C7DFDC589F}" vid="{4A3C46E8-61CC-4603-A589-7422A47A8E4A}"/>
     </a:ext>
   </a:extLst>
 </a:theme>
@@ -6003,7 +6265,7 @@
 </file>
 
 <file path=customXml/itemProps1.xml><?xml version="1.0" encoding="utf-8"?>
-<ds:datastoreItem xmlns:ds="http://schemas.openxmlformats.org/officeDocument/2006/customXml" ds:itemID="{E070588A-9BC6-43B9-8326-FB6CE6236F1F}">
+<ds:datastoreItem xmlns:ds="http://schemas.openxmlformats.org/officeDocument/2006/customXml" ds:itemID="{82272807-7CAE-421F-9946-7C507157B63B}">
   <ds:schemaRefs>
     <ds:schemaRef ds:uri="http://schemas.openxmlformats.org/officeDocument/2006/bibliography"/>
   </ds:schemaRefs>

</xml_diff>